<commit_message>
Added tests, finished redac
</commit_message>
<xml_diff>
--- a/_redac/Dossier_professionnel_WassimBacha.docx
+++ b/_redac/Dossier_professionnel_WassimBacha.docx
@@ -724,7 +724,7 @@
                     <w:szCs w:val="32"/>
                     <w:lang w:eastAsia="fr-FR"/>
                   </w:rPr>
-                  <w:t>Développeur Web Fullstack</w:t>
+                  <w:t>Développeur Concepteur d’Application</w:t>
                 </w:r>
               </w:p>
             </w:tc>
@@ -1382,6 +1382,7 @@
                 <w:szCs w:val="20"/>
               </w:rPr>
             </w:pPr>
+            <w:proofErr w:type="gramStart"/>
             <w:r>
               <w:rPr>
                 <w:rFonts w:cstheme="minorHAnsi"/>
@@ -1389,7 +1390,17 @@
                 <w:sz w:val="20"/>
                 <w:szCs w:val="20"/>
               </w:rPr>
-              <w:t>des résultats de la mise en situation professionnelle complétés, éventuellement, du questionnaire professionnel ou de l’entretien professionnel ou de l’entretien technique ou du questionnement à partir de productions.</w:t>
+              <w:t>des</w:t>
+            </w:r>
+            <w:proofErr w:type="gramEnd"/>
+            <w:r>
+              <w:rPr>
+                <w:rFonts w:cstheme="minorHAnsi"/>
+                <w:color w:val="404040" w:themeColor="text1" w:themeTint="BF"/>
+                <w:sz w:val="20"/>
+                <w:szCs w:val="20"/>
+              </w:rPr>
+              <w:t xml:space="preserve"> résultats de la mise en situation professionnelle complétés, éventuellement, du questionnaire professionnel ou de l’entretien professionnel ou de l’entretien technique ou du questionnement à partir de productions.</w:t>
             </w:r>
           </w:p>
           <w:p>
@@ -1431,6 +1442,7 @@
                 <w:szCs w:val="20"/>
               </w:rPr>
             </w:pPr>
+            <w:proofErr w:type="gramStart"/>
             <w:r>
               <w:rPr>
                 <w:rFonts w:cstheme="minorHAnsi"/>
@@ -1438,7 +1450,17 @@
                 <w:sz w:val="20"/>
                 <w:szCs w:val="20"/>
               </w:rPr>
-              <w:t xml:space="preserve">du </w:t>
+              <w:t>du</w:t>
+            </w:r>
+            <w:proofErr w:type="gramEnd"/>
+            <w:r>
+              <w:rPr>
+                <w:rFonts w:cstheme="minorHAnsi"/>
+                <w:color w:val="404040" w:themeColor="text1" w:themeTint="BF"/>
+                <w:sz w:val="20"/>
+                <w:szCs w:val="20"/>
+              </w:rPr>
+              <w:t xml:space="preserve"> </w:t>
             </w:r>
             <w:r>
               <w:rPr>
@@ -1508,6 +1530,7 @@
                 <w:szCs w:val="20"/>
               </w:rPr>
             </w:pPr>
+            <w:proofErr w:type="gramStart"/>
             <w:r>
               <w:rPr>
                 <w:rFonts w:cstheme="minorHAnsi"/>
@@ -1515,7 +1538,17 @@
                 <w:sz w:val="20"/>
                 <w:szCs w:val="20"/>
               </w:rPr>
-              <w:t>des résultats des évaluations passées en cours de formation lorsque le candidat évalué est issu d’un parcours de formation</w:t>
+              <w:t>des</w:t>
+            </w:r>
+            <w:proofErr w:type="gramEnd"/>
+            <w:r>
+              <w:rPr>
+                <w:rFonts w:cstheme="minorHAnsi"/>
+                <w:color w:val="404040" w:themeColor="text1" w:themeTint="BF"/>
+                <w:sz w:val="20"/>
+                <w:szCs w:val="20"/>
+              </w:rPr>
+              <w:t xml:space="preserve"> résultats des évaluations passées en cours de formation lorsque le candidat évalué est issu d’un parcours de formation</w:t>
             </w:r>
           </w:p>
           <w:p>
@@ -1557,6 +1590,7 @@
                 <w:szCs w:val="20"/>
               </w:rPr>
             </w:pPr>
+            <w:proofErr w:type="gramStart"/>
             <w:r>
               <w:rPr>
                 <w:rFonts w:cstheme="minorHAnsi"/>
@@ -1564,7 +1598,17 @@
                 <w:sz w:val="20"/>
                 <w:szCs w:val="20"/>
               </w:rPr>
-              <w:t>de l’entretien final</w:t>
+              <w:t>de</w:t>
+            </w:r>
+            <w:proofErr w:type="gramEnd"/>
+            <w:r>
+              <w:rPr>
+                <w:rFonts w:cstheme="minorHAnsi"/>
+                <w:color w:val="404040" w:themeColor="text1" w:themeTint="BF"/>
+                <w:sz w:val="20"/>
+                <w:szCs w:val="20"/>
+              </w:rPr>
+              <w:t xml:space="preserve"> l’entretien final</w:t>
             </w:r>
             <w:r>
               <w:rPr>
@@ -1653,6 +1697,7 @@
                 <w:szCs w:val="18"/>
               </w:rPr>
             </w:pPr>
+            <w:proofErr w:type="gramStart"/>
             <w:r>
               <w:rPr>
                 <w:rFonts w:cstheme="minorHAnsi"/>
@@ -1661,7 +1706,18 @@
                 <w:sz w:val="18"/>
                 <w:szCs w:val="18"/>
               </w:rPr>
-              <w:t>du ministère chargé de l’Emploi]</w:t>
+              <w:t>du</w:t>
+            </w:r>
+            <w:proofErr w:type="gramEnd"/>
+            <w:r>
+              <w:rPr>
+                <w:rFonts w:cstheme="minorHAnsi"/>
+                <w:i/>
+                <w:color w:val="7F7F7F" w:themeColor="text1" w:themeTint="80"/>
+                <w:sz w:val="18"/>
+                <w:szCs w:val="18"/>
+              </w:rPr>
+              <w:t xml:space="preserve"> ministère chargé de l’Emploi]</w:t>
             </w:r>
           </w:p>
           <w:p>
@@ -1714,6 +1770,7 @@
                 <w:szCs w:val="20"/>
               </w:rPr>
             </w:pPr>
+            <w:proofErr w:type="gramStart"/>
             <w:r>
               <w:rPr>
                 <w:rFonts w:cstheme="minorHAnsi"/>
@@ -1721,7 +1778,17 @@
                 <w:sz w:val="20"/>
                 <w:szCs w:val="20"/>
               </w:rPr>
-              <w:t xml:space="preserve">pour chaque activité-type du titre visé, un à trois exemples de pratique professionnelle ; </w:t>
+              <w:t>pour</w:t>
+            </w:r>
+            <w:proofErr w:type="gramEnd"/>
+            <w:r>
+              <w:rPr>
+                <w:rFonts w:cstheme="minorHAnsi"/>
+                <w:color w:val="404040" w:themeColor="text1" w:themeTint="BF"/>
+                <w:sz w:val="20"/>
+                <w:szCs w:val="20"/>
+              </w:rPr>
+              <w:t xml:space="preserve"> chaque activité-type du titre visé, un à trois exemples de pratique professionnelle ; </w:t>
             </w:r>
           </w:p>
           <w:p>
@@ -1740,6 +1807,7 @@
                 <w:szCs w:val="20"/>
               </w:rPr>
             </w:pPr>
+            <w:proofErr w:type="gramStart"/>
             <w:r>
               <w:rPr>
                 <w:rFonts w:cstheme="minorHAnsi"/>
@@ -1747,7 +1815,17 @@
                 <w:sz w:val="20"/>
                 <w:szCs w:val="20"/>
               </w:rPr>
-              <w:t>un tableau à renseigner si le candidat souhaite porter à la connaissance du jury la détention d’un titre, d’un diplôme, d’un certificat de qualification professionnelle (CQP) ou des attestations de formation ;</w:t>
+              <w:t>un</w:t>
+            </w:r>
+            <w:proofErr w:type="gramEnd"/>
+            <w:r>
+              <w:rPr>
+                <w:rFonts w:cstheme="minorHAnsi"/>
+                <w:color w:val="404040" w:themeColor="text1" w:themeTint="BF"/>
+                <w:sz w:val="20"/>
+                <w:szCs w:val="20"/>
+              </w:rPr>
+              <w:t xml:space="preserve"> tableau à renseigner si le candidat souhaite porter à la connaissance du jury la détention d’un titre, d’un diplôme, d’un certificat de qualification professionnelle (CQP) ou des attestations de formation ;</w:t>
             </w:r>
           </w:p>
           <w:p>
@@ -1766,6 +1844,7 @@
                 <w:szCs w:val="20"/>
               </w:rPr>
             </w:pPr>
+            <w:proofErr w:type="gramStart"/>
             <w:r>
               <w:rPr>
                 <w:rFonts w:cstheme="minorHAnsi"/>
@@ -1773,7 +1852,17 @@
                 <w:sz w:val="20"/>
                 <w:szCs w:val="20"/>
               </w:rPr>
-              <w:t>une déclaration sur l’honneur à compléter et à signer ;</w:t>
+              <w:t>une</w:t>
+            </w:r>
+            <w:proofErr w:type="gramEnd"/>
+            <w:r>
+              <w:rPr>
+                <w:rFonts w:cstheme="minorHAnsi"/>
+                <w:color w:val="404040" w:themeColor="text1" w:themeTint="BF"/>
+                <w:sz w:val="20"/>
+                <w:szCs w:val="20"/>
+              </w:rPr>
+              <w:t xml:space="preserve"> déclaration sur l’honneur à compléter et à signer ;</w:t>
             </w:r>
           </w:p>
           <w:p>
@@ -1792,6 +1881,7 @@
                 <w:szCs w:val="20"/>
               </w:rPr>
             </w:pPr>
+            <w:proofErr w:type="gramStart"/>
             <w:r>
               <w:rPr>
                 <w:rFonts w:cstheme="minorHAnsi"/>
@@ -1799,7 +1889,17 @@
                 <w:sz w:val="20"/>
                 <w:szCs w:val="20"/>
               </w:rPr>
-              <w:t>des documents illustrant la pratique professionnelle du candidat (facultatif)</w:t>
+              <w:t>des</w:t>
+            </w:r>
+            <w:proofErr w:type="gramEnd"/>
+            <w:r>
+              <w:rPr>
+                <w:rFonts w:cstheme="minorHAnsi"/>
+                <w:color w:val="404040" w:themeColor="text1" w:themeTint="BF"/>
+                <w:sz w:val="20"/>
+                <w:szCs w:val="20"/>
+              </w:rPr>
+              <w:t xml:space="preserve"> documents illustrant la pratique professionnelle du candidat (facultatif)</w:t>
             </w:r>
           </w:p>
           <w:p>
@@ -1816,6 +1916,7 @@
                 <w:color w:val="404040" w:themeColor="text1" w:themeTint="BF"/>
               </w:rPr>
             </w:pPr>
+            <w:proofErr w:type="gramStart"/>
             <w:r>
               <w:rPr>
                 <w:rFonts w:cstheme="minorHAnsi"/>
@@ -1823,7 +1924,17 @@
                 <w:sz w:val="20"/>
                 <w:szCs w:val="20"/>
               </w:rPr>
-              <w:t>des annexes, si nécessaire.</w:t>
+              <w:t>des</w:t>
+            </w:r>
+            <w:proofErr w:type="gramEnd"/>
+            <w:r>
+              <w:rPr>
+                <w:rFonts w:cstheme="minorHAnsi"/>
+                <w:color w:val="404040" w:themeColor="text1" w:themeTint="BF"/>
+                <w:sz w:val="20"/>
+                <w:szCs w:val="20"/>
+              </w:rPr>
+              <w:t xml:space="preserve"> annexes, si nécessaire.</w:t>
             </w:r>
           </w:p>
         </w:tc>
@@ -2102,27 +2213,7 @@
                 <w:sz w:val="24"/>
                 <w:szCs w:val="24"/>
               </w:rPr>
-              <w:t>Intitulé</w:t>
-            </w:r>
-            <w:r>
-              <w:rPr>
-                <w:rFonts w:cstheme="minorHAnsi"/>
-                <w:b/>
-                <w:color w:val="404040" w:themeColor="text1" w:themeTint="BF"/>
-                <w:sz w:val="24"/>
-                <w:szCs w:val="24"/>
-              </w:rPr>
-              <w:t xml:space="preserve"> de l’activité-type n° </w:t>
-            </w:r>
-            <w:r>
-              <w:rPr>
-                <w:rFonts w:cstheme="minorHAnsi"/>
-                <w:b/>
-                <w:color w:val="404040" w:themeColor="text1" w:themeTint="BF"/>
-                <w:sz w:val="24"/>
-                <w:szCs w:val="24"/>
-              </w:rPr>
-              <w:t>1</w:t>
+              <w:t>Analyse &amp; Conception</w:t>
             </w:r>
           </w:p>
         </w:tc>
@@ -2250,21 +2341,22 @@
                 <w:rFonts w:cstheme="minorHAnsi"/>
                 <w:color w:val="404040" w:themeColor="text1" w:themeTint="BF"/>
               </w:rPr>
-              <w:t>Intitulé</w:t>
-            </w:r>
-            <w:r>
-              <w:rPr>
-                <w:rFonts w:cstheme="minorHAnsi"/>
-                <w:color w:val="404040" w:themeColor="text1" w:themeTint="BF"/>
-              </w:rPr>
-              <w:t xml:space="preserve"> de l’exemple</w:t>
-            </w:r>
-            <w:r>
-              <w:rPr>
-                <w:rFonts w:cstheme="minorHAnsi"/>
-                <w:color w:val="404040" w:themeColor="text1" w:themeTint="BF"/>
-              </w:rPr>
-              <w:t xml:space="preserve"> n° 1 </w:t>
+              <w:t xml:space="preserve">Conception de la page FAQ pour Hanover </w:t>
+            </w:r>
+            <w:proofErr w:type="gramStart"/>
+            <w:r>
+              <w:rPr>
+                <w:rFonts w:cstheme="minorHAnsi"/>
+                <w:color w:val="404040" w:themeColor="text1" w:themeTint="BF"/>
+              </w:rPr>
+              <w:t>Displays</w:t>
+            </w:r>
+            <w:r>
+              <w:rPr>
+                <w:rFonts w:cstheme="minorHAnsi"/>
+                <w:color w:val="404040" w:themeColor="text1" w:themeTint="BF"/>
+              </w:rPr>
+              <w:t> </w:t>
             </w:r>
             <w:r>
               <w:rPr>
@@ -2279,6 +2371,13 @@
                 <w:color w:val="404040" w:themeColor="text1" w:themeTint="BF"/>
               </w:rPr>
               <w:tab/>
+            </w:r>
+            <w:proofErr w:type="gramEnd"/>
+            <w:r>
+              <w:rPr>
+                <w:rFonts w:cstheme="minorHAnsi"/>
+                <w:color w:val="404040" w:themeColor="text1" w:themeTint="BF"/>
+              </w:rPr>
               <w:t>p.</w:t>
             </w:r>
           </w:p>
@@ -2338,6 +2437,13 @@
                 <w:color w:val="404040" w:themeColor="text1" w:themeTint="BF"/>
               </w:rPr>
             </w:pPr>
+            <w:r>
+              <w:rPr>
+                <w:rFonts w:cstheme="minorHAnsi"/>
+                <w:color w:val="404040" w:themeColor="text1" w:themeTint="BF"/>
+              </w:rPr>
+              <w:t>5</w:t>
+            </w:r>
           </w:p>
         </w:tc>
       </w:tr>
@@ -2390,7 +2496,15 @@
                 <w:rFonts w:cstheme="minorHAnsi"/>
                 <w:color w:val="404040" w:themeColor="text1" w:themeTint="BF"/>
               </w:rPr>
-              <w:t xml:space="preserve"> Intitulé de l’exemple n° 2 </w:t>
+              <w:t xml:space="preserve"> Intitulé de l’exemple n° </w:t>
+            </w:r>
+            <w:proofErr w:type="gramStart"/>
+            <w:r>
+              <w:rPr>
+                <w:rFonts w:cstheme="minorHAnsi"/>
+                <w:color w:val="404040" w:themeColor="text1" w:themeTint="BF"/>
+              </w:rPr>
+              <w:t>2 </w:t>
             </w:r>
             <w:r>
               <w:rPr>
@@ -2405,6 +2519,13 @@
                 <w:color w:val="404040" w:themeColor="text1" w:themeTint="BF"/>
               </w:rPr>
               <w:tab/>
+            </w:r>
+            <w:proofErr w:type="gramEnd"/>
+            <w:r>
+              <w:rPr>
+                <w:rFonts w:cstheme="minorHAnsi"/>
+                <w:color w:val="404040" w:themeColor="text1" w:themeTint="BF"/>
+              </w:rPr>
               <w:t>p.</w:t>
             </w:r>
           </w:p>
@@ -2525,6 +2646,7 @@
               </w:rPr>
               <w:t xml:space="preserve">Intitulé de l’exemple n° </w:t>
             </w:r>
+            <w:proofErr w:type="gramStart"/>
             <w:r>
               <w:rPr>
                 <w:rFonts w:cstheme="minorHAnsi"/>
@@ -2546,6 +2668,7 @@
               </w:rPr>
               <w:tab/>
             </w:r>
+            <w:proofErr w:type="gramEnd"/>
             <w:r>
               <w:rPr>
                 <w:rFonts w:cstheme="minorHAnsi"/>
@@ -2730,27 +2853,7 @@
                 <w:sz w:val="24"/>
                 <w:szCs w:val="24"/>
               </w:rPr>
-              <w:t>Intitulé</w:t>
-            </w:r>
-            <w:r>
-              <w:rPr>
-                <w:rFonts w:cstheme="minorHAnsi"/>
-                <w:b/>
-                <w:color w:val="404040" w:themeColor="text1" w:themeTint="BF"/>
-                <w:sz w:val="24"/>
-                <w:szCs w:val="24"/>
-              </w:rPr>
-              <w:t xml:space="preserve"> de l’activité-type n° </w:t>
-            </w:r>
-            <w:r>
-              <w:rPr>
-                <w:rFonts w:cstheme="minorHAnsi"/>
-                <w:b/>
-                <w:color w:val="404040" w:themeColor="text1" w:themeTint="BF"/>
-                <w:sz w:val="24"/>
-                <w:szCs w:val="24"/>
-              </w:rPr>
-              <w:t>2</w:t>
+              <w:t>Développement Front End</w:t>
             </w:r>
           </w:p>
         </w:tc>
@@ -2875,14 +2978,22 @@
                 <w:rFonts w:cstheme="minorHAnsi"/>
                 <w:color w:val="404040" w:themeColor="text1" w:themeTint="BF"/>
               </w:rPr>
-              <w:t>Intitulé de l’exemple</w:t>
-            </w:r>
-            <w:r>
-              <w:rPr>
-                <w:rFonts w:cstheme="minorHAnsi"/>
-                <w:color w:val="404040" w:themeColor="text1" w:themeTint="BF"/>
-              </w:rPr>
-              <w:t xml:space="preserve"> n° 1 </w:t>
+              <w:t xml:space="preserve">Mon site </w:t>
+            </w:r>
+            <w:proofErr w:type="gramStart"/>
+            <w:r>
+              <w:rPr>
+                <w:rFonts w:cstheme="minorHAnsi"/>
+                <w:color w:val="404040" w:themeColor="text1" w:themeTint="BF"/>
+              </w:rPr>
+              <w:t>portfolio</w:t>
+            </w:r>
+            <w:r>
+              <w:rPr>
+                <w:rFonts w:cstheme="minorHAnsi"/>
+                <w:color w:val="404040" w:themeColor="text1" w:themeTint="BF"/>
+              </w:rPr>
+              <w:t> </w:t>
             </w:r>
             <w:r>
               <w:rPr>
@@ -2897,6 +3008,13 @@
                 <w:color w:val="404040" w:themeColor="text1" w:themeTint="BF"/>
               </w:rPr>
               <w:tab/>
+            </w:r>
+            <w:proofErr w:type="gramEnd"/>
+            <w:r>
+              <w:rPr>
+                <w:rFonts w:cstheme="minorHAnsi"/>
+                <w:color w:val="404040" w:themeColor="text1" w:themeTint="BF"/>
+              </w:rPr>
               <w:t>p.</w:t>
             </w:r>
           </w:p>
@@ -2956,6 +3074,13 @@
                 <w:color w:val="404040" w:themeColor="text1" w:themeTint="BF"/>
               </w:rPr>
             </w:pPr>
+            <w:r>
+              <w:rPr>
+                <w:rFonts w:cstheme="minorHAnsi"/>
+                <w:color w:val="404040" w:themeColor="text1" w:themeTint="BF"/>
+              </w:rPr>
+              <w:t>7</w:t>
+            </w:r>
           </w:p>
         </w:tc>
       </w:tr>
@@ -3021,7 +3146,22 @@
                 <w:rFonts w:cstheme="minorHAnsi"/>
                 <w:color w:val="404040" w:themeColor="text1" w:themeTint="BF"/>
               </w:rPr>
-              <w:t>Intitulé de l’exemple n° 2 </w:t>
+              <w:t xml:space="preserve">Application Morpion sur </w:t>
+            </w:r>
+            <w:proofErr w:type="gramStart"/>
+            <w:r>
+              <w:rPr>
+                <w:rFonts w:cstheme="minorHAnsi"/>
+                <w:color w:val="404040" w:themeColor="text1" w:themeTint="BF"/>
+              </w:rPr>
+              <w:t>IOS</w:t>
+            </w:r>
+            <w:r>
+              <w:rPr>
+                <w:rFonts w:cstheme="minorHAnsi"/>
+                <w:color w:val="404040" w:themeColor="text1" w:themeTint="BF"/>
+              </w:rPr>
+              <w:t> </w:t>
             </w:r>
             <w:r>
               <w:rPr>
@@ -3036,6 +3176,13 @@
                 <w:color w:val="404040" w:themeColor="text1" w:themeTint="BF"/>
               </w:rPr>
               <w:tab/>
+            </w:r>
+            <w:proofErr w:type="gramEnd"/>
+            <w:r>
+              <w:rPr>
+                <w:rFonts w:cstheme="minorHAnsi"/>
+                <w:color w:val="404040" w:themeColor="text1" w:themeTint="BF"/>
+              </w:rPr>
               <w:t>p.</w:t>
             </w:r>
           </w:p>
@@ -3162,6 +3309,7 @@
               </w:rPr>
               <w:t xml:space="preserve">Intitulé de l’exemple n° </w:t>
             </w:r>
+            <w:proofErr w:type="gramStart"/>
             <w:r>
               <w:rPr>
                 <w:rFonts w:cstheme="minorHAnsi"/>
@@ -3183,6 +3331,7 @@
               </w:rPr>
               <w:tab/>
             </w:r>
+            <w:proofErr w:type="gramEnd"/>
             <w:r>
               <w:rPr>
                 <w:rFonts w:cstheme="minorHAnsi"/>
@@ -3369,27 +3518,7 @@
                 <w:sz w:val="24"/>
                 <w:szCs w:val="24"/>
               </w:rPr>
-              <w:t>Intitulé</w:t>
-            </w:r>
-            <w:r>
-              <w:rPr>
-                <w:rFonts w:cstheme="minorHAnsi"/>
-                <w:b/>
-                <w:color w:val="404040" w:themeColor="text1" w:themeTint="BF"/>
-                <w:sz w:val="24"/>
-                <w:szCs w:val="24"/>
-              </w:rPr>
-              <w:t xml:space="preserve"> de l’activité-type n° </w:t>
-            </w:r>
-            <w:r>
-              <w:rPr>
-                <w:rFonts w:cstheme="minorHAnsi"/>
-                <w:b/>
-                <w:color w:val="404040" w:themeColor="text1" w:themeTint="BF"/>
-                <w:sz w:val="24"/>
-                <w:szCs w:val="24"/>
-              </w:rPr>
-              <w:t>3</w:t>
+              <w:t>Développement Back End</w:t>
             </w:r>
           </w:p>
         </w:tc>
@@ -3516,14 +3645,40 @@
                 <w:rFonts w:cstheme="minorHAnsi"/>
                 <w:color w:val="404040" w:themeColor="text1" w:themeTint="BF"/>
               </w:rPr>
-              <w:t>Intitulé de l’exemple</w:t>
-            </w:r>
-            <w:r>
-              <w:rPr>
-                <w:rFonts w:cstheme="minorHAnsi"/>
-                <w:color w:val="404040" w:themeColor="text1" w:themeTint="BF"/>
-              </w:rPr>
-              <w:t xml:space="preserve"> n° 1 </w:t>
+              <w:t xml:space="preserve">Ajout de macros </w:t>
+            </w:r>
+            <w:proofErr w:type="spellStart"/>
+            <w:r>
+              <w:rPr>
+                <w:rFonts w:cstheme="minorHAnsi"/>
+                <w:color w:val="404040" w:themeColor="text1" w:themeTint="BF"/>
+              </w:rPr>
+              <w:t>geoloc</w:t>
+            </w:r>
+            <w:proofErr w:type="spellEnd"/>
+            <w:r>
+              <w:rPr>
+                <w:rFonts w:cstheme="minorHAnsi"/>
+                <w:color w:val="404040" w:themeColor="text1" w:themeTint="BF"/>
+              </w:rPr>
+              <w:t xml:space="preserve"> dans la liste des AD Placements pour </w:t>
+            </w:r>
+            <w:proofErr w:type="spellStart"/>
+            <w:proofErr w:type="gramStart"/>
+            <w:r>
+              <w:rPr>
+                <w:rFonts w:cstheme="minorHAnsi"/>
+                <w:color w:val="404040" w:themeColor="text1" w:themeTint="BF"/>
+              </w:rPr>
+              <w:t>ADventori</w:t>
+            </w:r>
+            <w:proofErr w:type="spellEnd"/>
+            <w:r>
+              <w:rPr>
+                <w:rFonts w:cstheme="minorHAnsi"/>
+                <w:color w:val="404040" w:themeColor="text1" w:themeTint="BF"/>
+              </w:rPr>
+              <w:t> </w:t>
             </w:r>
             <w:r>
               <w:rPr>
@@ -3538,6 +3693,13 @@
                 <w:color w:val="404040" w:themeColor="text1" w:themeTint="BF"/>
               </w:rPr>
               <w:tab/>
+            </w:r>
+            <w:proofErr w:type="gramEnd"/>
+            <w:r>
+              <w:rPr>
+                <w:rFonts w:cstheme="minorHAnsi"/>
+                <w:color w:val="404040" w:themeColor="text1" w:themeTint="BF"/>
+              </w:rPr>
               <w:t>p.</w:t>
             </w:r>
           </w:p>
@@ -3665,7 +3827,24 @@
                 <w:rFonts w:cstheme="minorHAnsi"/>
                 <w:color w:val="404040" w:themeColor="text1" w:themeTint="BF"/>
               </w:rPr>
-              <w:t>Intitulé de l’exemple n° 2 </w:t>
+              <w:t xml:space="preserve">Reformatage de l’export des stats pour la plateforme </w:t>
+            </w:r>
+            <w:proofErr w:type="spellStart"/>
+            <w:proofErr w:type="gramStart"/>
+            <w:r>
+              <w:rPr>
+                <w:rFonts w:cstheme="minorHAnsi"/>
+                <w:color w:val="404040" w:themeColor="text1" w:themeTint="BF"/>
+              </w:rPr>
+              <w:t>RenaultRCS</w:t>
+            </w:r>
+            <w:proofErr w:type="spellEnd"/>
+            <w:r>
+              <w:rPr>
+                <w:rFonts w:cstheme="minorHAnsi"/>
+                <w:color w:val="404040" w:themeColor="text1" w:themeTint="BF"/>
+              </w:rPr>
+              <w:t> </w:t>
             </w:r>
             <w:r>
               <w:rPr>
@@ -3680,6 +3859,13 @@
                 <w:color w:val="404040" w:themeColor="text1" w:themeTint="BF"/>
               </w:rPr>
               <w:tab/>
+            </w:r>
+            <w:proofErr w:type="gramEnd"/>
+            <w:r>
+              <w:rPr>
+                <w:rFonts w:cstheme="minorHAnsi"/>
+                <w:color w:val="404040" w:themeColor="text1" w:themeTint="BF"/>
+              </w:rPr>
               <w:t>p.</w:t>
             </w:r>
           </w:p>
@@ -3739,6 +3925,13 @@
                 <w:color w:val="404040" w:themeColor="text1" w:themeTint="BF"/>
               </w:rPr>
             </w:pPr>
+            <w:r>
+              <w:rPr>
+                <w:rFonts w:cstheme="minorHAnsi"/>
+                <w:color w:val="404040" w:themeColor="text1" w:themeTint="BF"/>
+              </w:rPr>
+              <w:t>8</w:t>
+            </w:r>
           </w:p>
         </w:tc>
       </w:tr>
@@ -3807,15 +4000,17 @@
                 <w:rFonts w:cstheme="minorHAnsi"/>
                 <w:color w:val="404040" w:themeColor="text1" w:themeTint="BF"/>
               </w:rPr>
-              <w:t xml:space="preserve">Intitulé de l’exemple n° </w:t>
-            </w:r>
-            <w:r>
-              <w:rPr>
-                <w:rFonts w:cstheme="minorHAnsi"/>
-                <w:color w:val="404040" w:themeColor="text1" w:themeTint="BF"/>
-              </w:rPr>
-              <w:t>3 </w:t>
-            </w:r>
+              <w:t>Possibilité d’émuler une autre date dans l’</w:t>
+            </w:r>
+            <w:proofErr w:type="spellStart"/>
+            <w:r>
+              <w:rPr>
+                <w:rFonts w:cstheme="minorHAnsi"/>
+                <w:color w:val="404040" w:themeColor="text1" w:themeTint="BF"/>
+              </w:rPr>
+              <w:t>ADserver</w:t>
+            </w:r>
+            <w:proofErr w:type="spellEnd"/>
             <w:r>
               <w:rPr>
                 <w:rFonts w:cstheme="minorHAnsi"/>
@@ -3823,6 +4018,37 @@
               </w:rPr>
               <w:t xml:space="preserve"> </w:t>
             </w:r>
+            <w:proofErr w:type="gramStart"/>
+            <w:r>
+              <w:rPr>
+                <w:rFonts w:cstheme="minorHAnsi"/>
+                <w:color w:val="404040" w:themeColor="text1" w:themeTint="BF"/>
+              </w:rPr>
+              <w:t>d’</w:t>
+            </w:r>
+            <w:proofErr w:type="spellStart"/>
+            <w:r>
+              <w:rPr>
+                <w:rFonts w:cstheme="minorHAnsi"/>
+                <w:color w:val="404040" w:themeColor="text1" w:themeTint="BF"/>
+              </w:rPr>
+              <w:t>ADventori</w:t>
+            </w:r>
+            <w:proofErr w:type="spellEnd"/>
+            <w:r>
+              <w:rPr>
+                <w:rFonts w:cstheme="minorHAnsi"/>
+                <w:color w:val="404040" w:themeColor="text1" w:themeTint="BF"/>
+              </w:rPr>
+              <w:t> </w:t>
+            </w:r>
+            <w:r>
+              <w:rPr>
+                <w:rFonts w:cstheme="minorHAnsi"/>
+                <w:color w:val="404040" w:themeColor="text1" w:themeTint="BF"/>
+              </w:rPr>
+              <w:t xml:space="preserve"> </w:t>
+            </w:r>
             <w:r>
               <w:rPr>
                 <w:rFonts w:cstheme="minorHAnsi"/>
@@ -3830,6 +4056,7 @@
               </w:rPr>
               <w:tab/>
             </w:r>
+            <w:proofErr w:type="gramEnd"/>
             <w:r>
               <w:rPr>
                 <w:rFonts w:cstheme="minorHAnsi"/>
@@ -4016,27 +4243,7 @@
                 <w:sz w:val="24"/>
                 <w:szCs w:val="24"/>
               </w:rPr>
-              <w:t>Intitulé</w:t>
-            </w:r>
-            <w:r>
-              <w:rPr>
-                <w:rFonts w:cstheme="minorHAnsi"/>
-                <w:b/>
-                <w:color w:val="404040" w:themeColor="text1" w:themeTint="BF"/>
-                <w:sz w:val="24"/>
-                <w:szCs w:val="24"/>
-              </w:rPr>
-              <w:t xml:space="preserve"> de l’activité-type n° </w:t>
-            </w:r>
-            <w:r>
-              <w:rPr>
-                <w:rFonts w:cstheme="minorHAnsi"/>
-                <w:b/>
-                <w:color w:val="404040" w:themeColor="text1" w:themeTint="BF"/>
-                <w:sz w:val="24"/>
-                <w:szCs w:val="24"/>
-              </w:rPr>
-              <w:t>4</w:t>
+              <w:t>Test &amp; Déploiement</w:t>
             </w:r>
           </w:p>
         </w:tc>
@@ -4163,14 +4370,22 @@
                 <w:rFonts w:cstheme="minorHAnsi"/>
                 <w:color w:val="404040" w:themeColor="text1" w:themeTint="BF"/>
               </w:rPr>
-              <w:t>Intitulé de l’exemple</w:t>
-            </w:r>
-            <w:r>
-              <w:rPr>
-                <w:rFonts w:cstheme="minorHAnsi"/>
-                <w:color w:val="404040" w:themeColor="text1" w:themeTint="BF"/>
-              </w:rPr>
-              <w:t xml:space="preserve"> n° 1 </w:t>
+              <w:t xml:space="preserve">Test </w:t>
+            </w:r>
+            <w:proofErr w:type="gramStart"/>
+            <w:r>
+              <w:rPr>
+                <w:rFonts w:cstheme="minorHAnsi"/>
+                <w:color w:val="404040" w:themeColor="text1" w:themeTint="BF"/>
+              </w:rPr>
+              <w:t>Unitaire</w:t>
+            </w:r>
+            <w:r>
+              <w:rPr>
+                <w:rFonts w:cstheme="minorHAnsi"/>
+                <w:color w:val="404040" w:themeColor="text1" w:themeTint="BF"/>
+              </w:rPr>
+              <w:t> </w:t>
             </w:r>
             <w:r>
               <w:rPr>
@@ -4185,6 +4400,13 @@
                 <w:color w:val="404040" w:themeColor="text1" w:themeTint="BF"/>
               </w:rPr>
               <w:tab/>
+            </w:r>
+            <w:proofErr w:type="gramEnd"/>
+            <w:r>
+              <w:rPr>
+                <w:rFonts w:cstheme="minorHAnsi"/>
+                <w:color w:val="404040" w:themeColor="text1" w:themeTint="BF"/>
+              </w:rPr>
               <w:t>p.</w:t>
             </w:r>
           </w:p>
@@ -4312,7 +4534,15 @@
                 <w:rFonts w:cstheme="minorHAnsi"/>
                 <w:color w:val="404040" w:themeColor="text1" w:themeTint="BF"/>
               </w:rPr>
-              <w:t>Intitulé de l’exemple n° 2 </w:t>
+              <w:t xml:space="preserve">Intitulé de l’exemple n° </w:t>
+            </w:r>
+            <w:proofErr w:type="gramStart"/>
+            <w:r>
+              <w:rPr>
+                <w:rFonts w:cstheme="minorHAnsi"/>
+                <w:color w:val="404040" w:themeColor="text1" w:themeTint="BF"/>
+              </w:rPr>
+              <w:t>2 </w:t>
             </w:r>
             <w:r>
               <w:rPr>
@@ -4327,6 +4557,13 @@
                 <w:color w:val="404040" w:themeColor="text1" w:themeTint="BF"/>
               </w:rPr>
               <w:tab/>
+            </w:r>
+            <w:proofErr w:type="gramEnd"/>
+            <w:r>
+              <w:rPr>
+                <w:rFonts w:cstheme="minorHAnsi"/>
+                <w:color w:val="404040" w:themeColor="text1" w:themeTint="BF"/>
+              </w:rPr>
               <w:t>p.</w:t>
             </w:r>
           </w:p>
@@ -4456,6 +4693,7 @@
               </w:rPr>
               <w:t xml:space="preserve">Intitulé de l’exemple n° </w:t>
             </w:r>
+            <w:proofErr w:type="gramStart"/>
             <w:r>
               <w:rPr>
                 <w:rFonts w:cstheme="minorHAnsi"/>
@@ -4477,6 +4715,7 @@
               </w:rPr>
               <w:tab/>
             </w:r>
+            <w:proofErr w:type="gramEnd"/>
             <w:r>
               <w:rPr>
                 <w:rFonts w:cstheme="minorHAnsi"/>
@@ -5344,7 +5583,6 @@
             <w:placeholder>
               <w:docPart w:val="A889D5C0D9214456BFCF1668ABE5310C"/>
             </w:placeholder>
-            <w:showingPlcHdr/>
           </w:sdtPr>
           <w:sdtContent>
             <w:tc>
@@ -5366,13 +5604,13 @@
                 </w:pPr>
                 <w:r>
                   <w:rPr>
-                    <w:rStyle w:val="PlaceholderText"/>
+                    <w:rFonts w:cstheme="minorHAnsi"/>
                     <w:b/>
                     <w:color w:val="404040" w:themeColor="text1" w:themeTint="BF"/>
-                    <w:sz w:val="28"/>
-                    <w:szCs w:val="28"/>
+                    <w:sz w:val="24"/>
+                    <w:szCs w:val="24"/>
                   </w:rPr>
-                  <w:t>Cliquez ici pour entrer l’intitulé de l’activité</w:t>
+                  <w:t>Analyse &amp; Conception</w:t>
                 </w:r>
               </w:p>
             </w:tc>
@@ -5425,6 +5663,7 @@
               </w:rPr>
               <w:t xml:space="preserve"> n°</w:t>
             </w:r>
+            <w:proofErr w:type="gramStart"/>
             <w:r>
               <w:rPr>
                 <w:rFonts w:cstheme="minorHAnsi"/>
@@ -5467,6 +5706,7 @@
               </w:rPr>
               <w:t></w:t>
             </w:r>
+            <w:proofErr w:type="gramEnd"/>
           </w:p>
         </w:tc>
         <w:sdt>
@@ -5481,7 +5721,6 @@
             <w:placeholder>
               <w:docPart w:val="8861F572313945389C55146DA0D5B702"/>
             </w:placeholder>
-            <w:showingPlcHdr/>
           </w:sdtPr>
           <w:sdtContent>
             <w:tc>
@@ -5505,11 +5744,12 @@
                 </w:pPr>
                 <w:r>
                   <w:rPr>
-                    <w:rStyle w:val="PlaceholderText"/>
+                    <w:rFonts w:cstheme="minorHAnsi"/>
+                    <w:b/>
                     <w:i/>
                     <w:color w:val="000000" w:themeColor="text1"/>
                   </w:rPr>
-                  <w:t>Cliquez ici pour entrer l’intitulé de l’exemple</w:t>
+                  <w:t>Conception d’une page FAQ interne pour Hanover Displays</w:t>
                 </w:r>
               </w:p>
             </w:tc>
@@ -5646,6 +5886,72 @@
                 <w:sz w:val="24"/>
               </w:rPr>
             </w:pPr>
+            <w:r>
+              <w:rPr>
+                <w:rFonts w:cstheme="minorHAnsi"/>
+                <w:color w:val="404040" w:themeColor="text1" w:themeTint="BF"/>
+                <w:sz w:val="24"/>
+              </w:rPr>
+              <w:t>Conception, Développement et Rédaction de</w:t>
+            </w:r>
+            <w:r>
+              <w:rPr>
+                <w:rFonts w:cstheme="minorHAnsi"/>
+                <w:color w:val="404040" w:themeColor="text1" w:themeTint="BF"/>
+                <w:sz w:val="24"/>
+              </w:rPr>
+              <w:t xml:space="preserve"> la Spécification Fonctionnelle et de la </w:t>
+            </w:r>
+            <w:r>
+              <w:rPr>
+                <w:rFonts w:cstheme="minorHAnsi"/>
+                <w:color w:val="404040" w:themeColor="text1" w:themeTint="BF"/>
+                <w:sz w:val="24"/>
+              </w:rPr>
+              <w:t xml:space="preserve">Spécification </w:t>
+            </w:r>
+            <w:r>
+              <w:rPr>
+                <w:rFonts w:cstheme="minorHAnsi"/>
+                <w:color w:val="404040" w:themeColor="text1" w:themeTint="BF"/>
+                <w:sz w:val="24"/>
+              </w:rPr>
+              <w:t>Technique</w:t>
+            </w:r>
+            <w:r>
+              <w:rPr>
+                <w:rFonts w:cstheme="minorHAnsi"/>
+                <w:color w:val="404040" w:themeColor="text1" w:themeTint="BF"/>
+                <w:sz w:val="24"/>
+              </w:rPr>
+              <w:t xml:space="preserve"> dans le contexte de mon alternance en tant qu’Ingénieur Informatique à Hanover Displays en 2022 - 2023</w:t>
+            </w:r>
+            <w:r>
+              <w:rPr>
+                <w:rFonts w:cstheme="minorHAnsi"/>
+                <w:color w:val="404040" w:themeColor="text1" w:themeTint="BF"/>
+                <w:sz w:val="24"/>
+              </w:rPr>
+              <w:t>.</w:t>
+            </w:r>
+          </w:p>
+          <w:p>
+            <w:pPr>
+              <w:widowControl w:val="0"/>
+              <w:rPr>
+                <w:rFonts w:cstheme="minorHAnsi"/>
+                <w:color w:val="404040" w:themeColor="text1" w:themeTint="BF"/>
+                <w:sz w:val="24"/>
+              </w:rPr>
+            </w:pPr>
+            <w:r>
+              <w:rPr>
+                <w:rFonts w:cstheme="minorHAnsi"/>
+                <w:color w:val="404040" w:themeColor="text1" w:themeTint="BF"/>
+                <w:sz w:val="24"/>
+              </w:rPr>
+              <w:t>Le but était de développer une page de documentation interne à l’entreprise et interactive en Symfony PHP.</w:t>
+            </w:r>
           </w:p>
         </w:tc>
       </w:tr>
@@ -5805,6 +6111,80 @@
                 <w:sz w:val="24"/>
               </w:rPr>
             </w:pPr>
+            <w:r>
+              <w:rPr>
+                <w:rFonts w:cstheme="minorHAnsi"/>
+                <w:color w:val="404040" w:themeColor="text1" w:themeTint="BF"/>
+                <w:sz w:val="24"/>
+              </w:rPr>
+              <w:t>Afin de concevoir l’application</w:t>
+            </w:r>
+            <w:r>
+              <w:rPr>
+                <w:rFonts w:cstheme="minorHAnsi"/>
+                <w:color w:val="404040" w:themeColor="text1" w:themeTint="BF"/>
+                <w:sz w:val="24"/>
+              </w:rPr>
+              <w:t xml:space="preserve">, je me suis servi de draw.io afin de faire les diagrammes UML ainsi que </w:t>
+            </w:r>
+            <w:r>
+              <w:rPr>
+                <w:rFonts w:cstheme="minorHAnsi"/>
+                <w:color w:val="404040" w:themeColor="text1" w:themeTint="BF"/>
+                <w:sz w:val="24"/>
+              </w:rPr>
+              <w:t>les schémas</w:t>
+            </w:r>
+            <w:r>
+              <w:rPr>
+                <w:rFonts w:cstheme="minorHAnsi"/>
+                <w:color w:val="404040" w:themeColor="text1" w:themeTint="BF"/>
+                <w:sz w:val="24"/>
+              </w:rPr>
+              <w:t xml:space="preserve"> de</w:t>
+            </w:r>
+            <w:r>
+              <w:rPr>
+                <w:rFonts w:cstheme="minorHAnsi"/>
+                <w:color w:val="404040" w:themeColor="text1" w:themeTint="BF"/>
+                <w:sz w:val="24"/>
+              </w:rPr>
+              <w:t>s différentes</w:t>
+            </w:r>
+            <w:r>
+              <w:rPr>
+                <w:rFonts w:cstheme="minorHAnsi"/>
+                <w:color w:val="404040" w:themeColor="text1" w:themeTint="BF"/>
+                <w:sz w:val="24"/>
+              </w:rPr>
+              <w:t xml:space="preserve"> base</w:t>
+            </w:r>
+            <w:r>
+              <w:rPr>
+                <w:rFonts w:cstheme="minorHAnsi"/>
+                <w:color w:val="404040" w:themeColor="text1" w:themeTint="BF"/>
+                <w:sz w:val="24"/>
+              </w:rPr>
+              <w:t>s</w:t>
+            </w:r>
+            <w:r>
+              <w:rPr>
+                <w:rFonts w:cstheme="minorHAnsi"/>
+                <w:color w:val="404040" w:themeColor="text1" w:themeTint="BF"/>
+                <w:sz w:val="24"/>
+              </w:rPr>
+              <w:t xml:space="preserve"> de données.</w:t>
+            </w:r>
+          </w:p>
+          <w:p>
+            <w:pPr>
+              <w:widowControl w:val="0"/>
+              <w:rPr>
+                <w:rFonts w:cstheme="minorHAnsi"/>
+                <w:color w:val="404040" w:themeColor="text1" w:themeTint="BF"/>
+                <w:sz w:val="24"/>
+              </w:rPr>
+            </w:pPr>
           </w:p>
         </w:tc>
       </w:tr>
@@ -5952,6 +6332,84 @@
                 <w:sz w:val="24"/>
               </w:rPr>
             </w:pPr>
+            <w:r>
+              <w:rPr>
+                <w:rFonts w:cstheme="minorHAnsi"/>
+                <w:color w:val="404040" w:themeColor="text1" w:themeTint="BF"/>
+                <w:sz w:val="24"/>
+              </w:rPr>
+              <w:t xml:space="preserve">Il s’agissait d’une application à destination de l’entreprise sur laquelle j’ai travaillé en quasi-autonomie avec la supervision de mon tuteur Bruno </w:t>
+            </w:r>
+            <w:proofErr w:type="spellStart"/>
+            <w:r>
+              <w:rPr>
+                <w:rFonts w:cstheme="minorHAnsi"/>
+                <w:color w:val="404040" w:themeColor="text1" w:themeTint="BF"/>
+                <w:sz w:val="24"/>
+              </w:rPr>
+              <w:t>Fontugne</w:t>
+            </w:r>
+            <w:proofErr w:type="spellEnd"/>
+            <w:r>
+              <w:rPr>
+                <w:rFonts w:cstheme="minorHAnsi"/>
+                <w:color w:val="404040" w:themeColor="text1" w:themeTint="BF"/>
+                <w:sz w:val="24"/>
+              </w:rPr>
+              <w:t>.</w:t>
+            </w:r>
+          </w:p>
+          <w:p>
+            <w:pPr>
+              <w:widowControl w:val="0"/>
+              <w:rPr>
+                <w:rFonts w:cstheme="minorHAnsi"/>
+                <w:color w:val="404040" w:themeColor="text1" w:themeTint="BF"/>
+                <w:sz w:val="24"/>
+              </w:rPr>
+            </w:pPr>
+            <w:r>
+              <w:rPr>
+                <w:rFonts w:cstheme="minorHAnsi"/>
+                <w:color w:val="404040" w:themeColor="text1" w:themeTint="BF"/>
+                <w:sz w:val="24"/>
+              </w:rPr>
+              <w:t xml:space="preserve">Je me suis beaucoup servi de documentations en ligne, de forums de développement tels que </w:t>
+            </w:r>
+            <w:proofErr w:type="spellStart"/>
+            <w:r>
+              <w:rPr>
+                <w:rFonts w:cstheme="minorHAnsi"/>
+                <w:color w:val="404040" w:themeColor="text1" w:themeTint="BF"/>
+                <w:sz w:val="24"/>
+              </w:rPr>
+              <w:t>stackoverflow</w:t>
+            </w:r>
+            <w:proofErr w:type="spellEnd"/>
+            <w:r>
+              <w:rPr>
+                <w:rFonts w:cstheme="minorHAnsi"/>
+                <w:color w:val="404040" w:themeColor="text1" w:themeTint="BF"/>
+                <w:sz w:val="24"/>
+              </w:rPr>
+              <w:t xml:space="preserve"> et de l’aide des </w:t>
+            </w:r>
+            <w:r>
+              <w:rPr>
+                <w:rFonts w:cstheme="minorHAnsi"/>
+                <w:color w:val="404040" w:themeColor="text1" w:themeTint="BF"/>
+                <w:sz w:val="24"/>
+              </w:rPr>
+              <w:t xml:space="preserve">différents </w:t>
+            </w:r>
+            <w:r>
+              <w:rPr>
+                <w:rFonts w:cstheme="minorHAnsi"/>
+                <w:color w:val="404040" w:themeColor="text1" w:themeTint="BF"/>
+                <w:sz w:val="24"/>
+              </w:rPr>
+              <w:t>collègues ingénieurs de l’entreprise.</w:t>
+            </w:r>
           </w:p>
         </w:tc>
       </w:tr>
@@ -6128,7 +6586,15 @@
                 <w:rFonts w:cstheme="minorHAnsi"/>
                 <w:color w:val="404040" w:themeColor="text1" w:themeTint="BF"/>
               </w:rPr>
-              <w:t>Nom de l’entreprise, organisme ou association</w:t>
+              <w:t xml:space="preserve">Nom de l’entreprise, organisme ou </w:t>
+            </w:r>
+            <w:proofErr w:type="gramStart"/>
+            <w:r>
+              <w:rPr>
+                <w:rFonts w:cstheme="minorHAnsi"/>
+                <w:color w:val="404040" w:themeColor="text1" w:themeTint="BF"/>
+              </w:rPr>
+              <w:t>association</w:t>
             </w:r>
             <w:r>
               <w:rPr>
@@ -6149,6 +6615,7 @@
               </w:rPr>
               <w:t></w:t>
             </w:r>
+            <w:proofErr w:type="gramEnd"/>
           </w:p>
         </w:tc>
         <w:sdt>
@@ -6164,7 +6631,6 @@
             <w:placeholder>
               <w:docPart w:val="A243560C9006420681B23885AA7C41C0"/>
             </w:placeholder>
-            <w:showingPlcHdr/>
           </w:sdtPr>
           <w:sdtEndPr>
             <w:rPr>
@@ -6192,12 +6658,11 @@
                 </w:pPr>
                 <w:r>
                   <w:rPr>
-                    <w:rStyle w:val="PlaceholderText"/>
+                    <w:rFonts w:cstheme="minorHAnsi"/>
                     <w:i/>
-                    <w:color w:val="595959" w:themeColor="text1" w:themeTint="A6"/>
-                    <w:highlight w:val="lightGray"/>
+                    <w:color w:val="000000" w:themeColor="text1"/>
                   </w:rPr>
-                  <w:t>Cliquez ici pour taper du texte.</w:t>
+                  <w:t>Hanover Displays</w:t>
                 </w:r>
               </w:p>
             </w:tc>
@@ -6282,17 +6747,14 @@
                 <w:placeholder>
                   <w:docPart w:val="48ED00B94D4C437D92AEDCC4681515F9"/>
                 </w:placeholder>
-                <w:showingPlcHdr/>
               </w:sdtPr>
               <w:sdtContent>
                 <w:r>
                   <w:rPr>
-                    <w:rStyle w:val="PlaceholderText"/>
-                    <w:i/>
-                    <w:color w:val="595959" w:themeColor="text1" w:themeTint="A6"/>
-                    <w:highlight w:val="lightGray"/>
+                    <w:rFonts w:cstheme="minorHAnsi"/>
+                    <w:color w:val="000000" w:themeColor="text1"/>
                   </w:rPr>
-                  <w:t>Cliquez ici pour taper du texte.</w:t>
+                  <w:t>Apprenti Ingénieur Informatique</w:t>
                 </w:r>
               </w:sdtContent>
             </w:sdt>
@@ -6327,7 +6789,15 @@
                 <w:rFonts w:cstheme="minorHAnsi"/>
                 <w:color w:val="404040" w:themeColor="text1" w:themeTint="BF"/>
               </w:rPr>
-              <w:t>Période d’exercice</w:t>
+              <w:t xml:space="preserve">Période </w:t>
+            </w:r>
+            <w:proofErr w:type="gramStart"/>
+            <w:r>
+              <w:rPr>
+                <w:rFonts w:cstheme="minorHAnsi"/>
+                <w:color w:val="404040" w:themeColor="text1" w:themeTint="BF"/>
+              </w:rPr>
+              <w:t>d’exercice</w:t>
             </w:r>
             <w:r>
               <w:rPr>
@@ -6345,6 +6815,7 @@
               </w:rPr>
               <w:tab/>
             </w:r>
+            <w:proofErr w:type="gramEnd"/>
             <w:r>
               <w:rPr>
                 <w:rFonts w:ascii="Wingdings 3" w:hAnsi="Wingdings 3" w:cstheme="minorHAnsi"/>
@@ -6427,8 +6898,7 @@
                 <w:placeholder>
                   <w:docPart w:val="F466BBF14A984A8CBDA198EBFB5A9113"/>
                 </w:placeholder>
-                <w:showingPlcHdr/>
-                <w:date>
+                <w:date w:fullDate="2022-12-01T00:00:00Z">
                   <w:dateFormat w:val="dd/MM/yyyy"/>
                   <w:lid w:val="fr-FR"/>
                   <w:storeMappedDataAs w:val="dateTime"/>
@@ -6438,12 +6908,11 @@
               <w:sdtContent>
                 <w:r>
                   <w:rPr>
-                    <w:rStyle w:val="PlaceholderText"/>
+                    <w:rFonts w:cstheme="minorHAnsi"/>
                     <w:i/>
-                    <w:color w:val="595959" w:themeColor="text1" w:themeTint="A6"/>
-                    <w:highlight w:val="lightGray"/>
+                    <w:color w:val="000000" w:themeColor="text1"/>
                   </w:rPr>
-                  <w:t>Cliquez ici</w:t>
+                  <w:t>01/12/2022</w:t>
                 </w:r>
               </w:sdtContent>
             </w:sdt>
@@ -6483,8 +6952,7 @@
                 <w:placeholder>
                   <w:docPart w:val="66AEFE769FE24972ACBE2B58BB5E1CE4"/>
                 </w:placeholder>
-                <w:showingPlcHdr/>
-                <w:date>
+                <w:date w:fullDate="2023-08-24T00:00:00Z">
                   <w:dateFormat w:val="dd/MM/yyyy"/>
                   <w:lid w:val="fr-FR"/>
                   <w:storeMappedDataAs w:val="dateTime"/>
@@ -6494,12 +6962,11 @@
               <w:sdtContent>
                 <w:r>
                   <w:rPr>
-                    <w:rStyle w:val="PlaceholderText"/>
+                    <w:rFonts w:cstheme="minorHAnsi"/>
                     <w:i/>
-                    <w:color w:val="595959" w:themeColor="text1" w:themeTint="A6"/>
-                    <w:highlight w:val="lightGray"/>
+                    <w:color w:val="000000" w:themeColor="text1"/>
                   </w:rPr>
-                  <w:t>Cliquez ici</w:t>
+                  <w:t>24/08/2023</w:t>
                 </w:r>
               </w:sdtContent>
             </w:sdt>
@@ -6644,6 +7111,59 @@
                 <w:sz w:val="24"/>
               </w:rPr>
             </w:pPr>
+            <w:r>
+              <w:rPr>
+                <w:rFonts w:cstheme="minorHAnsi"/>
+                <w:color w:val="404040" w:themeColor="text1" w:themeTint="BF"/>
+                <w:sz w:val="24"/>
+              </w:rPr>
+              <w:t>Je garde le contenu du projet dans un repository publique sur GitHub avec l’autorisation de l’entreprise.</w:t>
+            </w:r>
+          </w:p>
+          <w:p>
+            <w:pPr>
+              <w:widowControl w:val="0"/>
+              <w:rPr>
+                <w:rFonts w:cstheme="minorHAnsi"/>
+                <w:color w:val="404040" w:themeColor="text1" w:themeTint="BF"/>
+                <w:sz w:val="24"/>
+              </w:rPr>
+            </w:pPr>
+            <w:r>
+              <w:rPr>
+                <w:rFonts w:cstheme="minorHAnsi"/>
+                <w:color w:val="404040" w:themeColor="text1" w:themeTint="BF"/>
+                <w:sz w:val="24"/>
+              </w:rPr>
+              <w:t xml:space="preserve">Il est cependant impossible de répliquer le fonctionnement de l’application car celui-ci ne peut </w:t>
+            </w:r>
+            <w:r>
+              <w:rPr>
+                <w:rFonts w:cstheme="minorHAnsi"/>
+                <w:color w:val="404040" w:themeColor="text1" w:themeTint="BF"/>
+                <w:sz w:val="24"/>
+              </w:rPr>
+              <w:lastRenderedPageBreak/>
+              <w:t>fonctionner que dans le contexte de l’entreprise.</w:t>
+            </w:r>
+          </w:p>
+          <w:p>
+            <w:pPr>
+              <w:widowControl w:val="0"/>
+              <w:rPr>
+                <w:rFonts w:cstheme="minorHAnsi"/>
+                <w:color w:val="404040" w:themeColor="text1" w:themeTint="BF"/>
+                <w:sz w:val="24"/>
+              </w:rPr>
+            </w:pPr>
+            <w:r>
+              <w:rPr>
+                <w:rFonts w:cstheme="minorHAnsi"/>
+                <w:color w:val="404040" w:themeColor="text1" w:themeTint="BF"/>
+                <w:sz w:val="24"/>
+              </w:rPr>
+              <w:t>https://github.com/abwii/FAQ_Hanover_Entreprise</w:t>
+            </w:r>
           </w:p>
         </w:tc>
       </w:tr>
@@ -6675,11 +7195,28 @@
       </w:tr>
     </w:tbl>
     <w:p/>
-    <w:p>
-      <w:r>
-        <w:br w:type="page"/>
-      </w:r>
-    </w:p>
+    <w:p/>
+    <w:p/>
+    <w:p/>
+    <w:p/>
+    <w:p/>
+    <w:p/>
+    <w:p/>
+    <w:p/>
+    <w:p/>
+    <w:p/>
+    <w:p/>
+    <w:p/>
+    <w:p/>
+    <w:p/>
+    <w:p/>
+    <w:p/>
+    <w:p/>
+    <w:p/>
+    <w:p/>
+    <w:p/>
+    <w:p/>
+    <w:p/>
     <w:p/>
     <w:tbl>
       <w:tblPr>
@@ -6737,6 +7274,7 @@
                 <w:sz w:val="36"/>
                 <w:szCs w:val="36"/>
               </w:rPr>
+              <w:lastRenderedPageBreak/>
               <w:t>A</w:t>
             </w:r>
             <w:r>
@@ -6817,7 +7355,6 @@
             <w:placeholder>
               <w:docPart w:val="E7E95BB445C94B70A90C862E03D51C1B"/>
             </w:placeholder>
-            <w:showingPlcHdr/>
           </w:sdtPr>
           <w:sdtContent>
             <w:tc>
@@ -6839,13 +7376,13 @@
                 </w:pPr>
                 <w:r>
                   <w:rPr>
-                    <w:rStyle w:val="PlaceholderText"/>
+                    <w:rFonts w:cstheme="minorHAnsi"/>
                     <w:b/>
                     <w:color w:val="404040" w:themeColor="text1" w:themeTint="BF"/>
-                    <w:sz w:val="28"/>
-                    <w:szCs w:val="28"/>
+                    <w:sz w:val="24"/>
+                    <w:szCs w:val="24"/>
                   </w:rPr>
-                  <w:t>Cliquez ici pour entrer l’intitulé de l’activité</w:t>
+                  <w:t>Développement Front End</w:t>
                 </w:r>
               </w:p>
             </w:tc>
@@ -6905,7 +7442,17 @@
                 <w:i/>
                 <w:color w:val="404040" w:themeColor="text1" w:themeTint="BF"/>
               </w:rPr>
-              <w:t xml:space="preserve"> 1</w:t>
+              <w:t xml:space="preserve"> </w:t>
+            </w:r>
+            <w:proofErr w:type="gramStart"/>
+            <w:r>
+              <w:rPr>
+                <w:rFonts w:cstheme="minorHAnsi"/>
+                <w:b/>
+                <w:i/>
+                <w:color w:val="404040" w:themeColor="text1" w:themeTint="BF"/>
+              </w:rPr>
+              <w:t>1</w:t>
             </w:r>
             <w:r>
               <w:rPr>
@@ -6940,6 +7487,7 @@
               </w:rPr>
               <w:t></w:t>
             </w:r>
+            <w:proofErr w:type="gramEnd"/>
           </w:p>
         </w:tc>
         <w:sdt>
@@ -6954,7 +7502,6 @@
             <w:placeholder>
               <w:docPart w:val="DE2CB66794414BB499DCD0D5C1283B32"/>
             </w:placeholder>
-            <w:showingPlcHdr/>
           </w:sdtPr>
           <w:sdtContent>
             <w:tc>
@@ -6978,11 +7525,12 @@
                 </w:pPr>
                 <w:r>
                   <w:rPr>
-                    <w:rStyle w:val="PlaceholderText"/>
+                    <w:rFonts w:cstheme="minorHAnsi"/>
+                    <w:b/>
                     <w:i/>
                     <w:color w:val="000000" w:themeColor="text1"/>
                   </w:rPr>
-                  <w:t>Cliquez ici pour entrer l’intitulé de l’exemple</w:t>
+                  <w:t>Mon site Portfolio</w:t>
                 </w:r>
               </w:p>
             </w:tc>
@@ -7119,6 +7667,32 @@
                 <w:sz w:val="24"/>
               </w:rPr>
             </w:pPr>
+            <w:r>
+              <w:rPr>
+                <w:rFonts w:cstheme="minorHAnsi"/>
+                <w:color w:val="404040" w:themeColor="text1" w:themeTint="BF"/>
+                <w:sz w:val="24"/>
+              </w:rPr>
+              <w:t>Il s’agit du développement de mon site portfolio, il a pour but d’être une vitrine de présentation professionnelle.</w:t>
+            </w:r>
+          </w:p>
+          <w:p>
+            <w:pPr>
+              <w:widowControl w:val="0"/>
+              <w:rPr>
+                <w:rFonts w:cstheme="minorHAnsi"/>
+                <w:color w:val="404040" w:themeColor="text1" w:themeTint="BF"/>
+                <w:sz w:val="24"/>
+              </w:rPr>
+            </w:pPr>
+            <w:r>
+              <w:rPr>
+                <w:rFonts w:cstheme="minorHAnsi"/>
+                <w:color w:val="404040" w:themeColor="text1" w:themeTint="BF"/>
+                <w:sz w:val="24"/>
+              </w:rPr>
+              <w:t>Les fonctionnalités sont le téléchargement de mon CV, la revue de mon parcours scolaire et professionnel et la possibilité de me contacter par mail via une page Contact.</w:t>
+            </w:r>
           </w:p>
         </w:tc>
       </w:tr>
@@ -7278,6 +7852,24 @@
                 <w:sz w:val="24"/>
               </w:rPr>
             </w:pPr>
+            <w:r>
+              <w:rPr>
+                <w:rFonts w:cstheme="minorHAnsi"/>
+                <w:color w:val="404040" w:themeColor="text1" w:themeTint="BF"/>
+                <w:sz w:val="24"/>
+              </w:rPr>
+              <w:t xml:space="preserve">C’est un site développé en HTML/CSS/JS natif, l’hébergement gratuit est fait via la solution </w:t>
+            </w:r>
+            <w:proofErr w:type="spellStart"/>
+            <w:r>
+              <w:rPr>
+                <w:rFonts w:cstheme="minorHAnsi"/>
+                <w:color w:val="404040" w:themeColor="text1" w:themeTint="BF"/>
+                <w:sz w:val="24"/>
+              </w:rPr>
+              <w:t>Vercel.app</w:t>
+            </w:r>
+            <w:proofErr w:type="spellEnd"/>
           </w:p>
         </w:tc>
       </w:tr>
@@ -7425,6 +8017,14 @@
                 <w:sz w:val="24"/>
               </w:rPr>
             </w:pPr>
+            <w:r>
+              <w:rPr>
+                <w:rFonts w:cstheme="minorHAnsi"/>
+                <w:color w:val="404040" w:themeColor="text1" w:themeTint="BF"/>
+                <w:sz w:val="24"/>
+              </w:rPr>
+              <w:t>J’ai travaillé en autonomie pour le développement de cette page web.</w:t>
+            </w:r>
           </w:p>
         </w:tc>
       </w:tr>
@@ -7601,7 +8201,15 @@
                 <w:rFonts w:cstheme="minorHAnsi"/>
                 <w:color w:val="404040" w:themeColor="text1" w:themeTint="BF"/>
               </w:rPr>
-              <w:t>Nom de l’entreprise, organisme ou association</w:t>
+              <w:t xml:space="preserve">Nom de l’entreprise, organisme ou </w:t>
+            </w:r>
+            <w:proofErr w:type="gramStart"/>
+            <w:r>
+              <w:rPr>
+                <w:rFonts w:cstheme="minorHAnsi"/>
+                <w:color w:val="404040" w:themeColor="text1" w:themeTint="BF"/>
+              </w:rPr>
+              <w:t>association</w:t>
             </w:r>
             <w:r>
               <w:rPr>
@@ -7622,6 +8230,7 @@
               </w:rPr>
               <w:t></w:t>
             </w:r>
+            <w:proofErr w:type="gramEnd"/>
           </w:p>
         </w:tc>
         <w:sdt>
@@ -7637,7 +8246,6 @@
             <w:placeholder>
               <w:docPart w:val="0FD523863B724CF4A378DEE240DE1EEC"/>
             </w:placeholder>
-            <w:showingPlcHdr/>
           </w:sdtPr>
           <w:sdtEndPr>
             <w:rPr>
@@ -7665,12 +8273,11 @@
                 </w:pPr>
                 <w:r>
                   <w:rPr>
-                    <w:rStyle w:val="PlaceholderText"/>
+                    <w:rFonts w:cstheme="minorHAnsi"/>
                     <w:i/>
-                    <w:color w:val="595959" w:themeColor="text1" w:themeTint="A6"/>
-                    <w:highlight w:val="lightGray"/>
+                    <w:color w:val="000000" w:themeColor="text1"/>
                   </w:rPr>
-                  <w:t>Cliquez ici pour taper du texte.</w:t>
+                  <w:t>Wassim BACHA</w:t>
                 </w:r>
               </w:p>
             </w:tc>
@@ -7755,17 +8362,14 @@
                 <w:placeholder>
                   <w:docPart w:val="E5A31B1C62834582B47289028F226173"/>
                 </w:placeholder>
-                <w:showingPlcHdr/>
               </w:sdtPr>
               <w:sdtContent>
                 <w:r>
                   <w:rPr>
-                    <w:rStyle w:val="PlaceholderText"/>
-                    <w:i/>
-                    <w:color w:val="595959" w:themeColor="text1" w:themeTint="A6"/>
-                    <w:highlight w:val="lightGray"/>
+                    <w:rFonts w:cstheme="minorHAnsi"/>
+                    <w:color w:val="000000" w:themeColor="text1"/>
                   </w:rPr>
-                  <w:t>Cliquez ici pour taper du texte.</w:t>
+                  <w:t>Apprenti Développeur Concepteur d’Application</w:t>
                 </w:r>
               </w:sdtContent>
             </w:sdt>
@@ -7800,7 +8404,15 @@
                 <w:rFonts w:cstheme="minorHAnsi"/>
                 <w:color w:val="404040" w:themeColor="text1" w:themeTint="BF"/>
               </w:rPr>
-              <w:t>Période d’exercice</w:t>
+              <w:t xml:space="preserve">Période </w:t>
+            </w:r>
+            <w:proofErr w:type="gramStart"/>
+            <w:r>
+              <w:rPr>
+                <w:rFonts w:cstheme="minorHAnsi"/>
+                <w:color w:val="404040" w:themeColor="text1" w:themeTint="BF"/>
+              </w:rPr>
+              <w:t>d’exercice</w:t>
             </w:r>
             <w:r>
               <w:rPr>
@@ -7818,6 +8430,7 @@
               </w:rPr>
               <w:tab/>
             </w:r>
+            <w:proofErr w:type="gramEnd"/>
             <w:r>
               <w:rPr>
                 <w:rFonts w:ascii="Wingdings 3" w:hAnsi="Wingdings 3" w:cstheme="minorHAnsi"/>
@@ -7900,8 +8513,7 @@
                 <w:placeholder>
                   <w:docPart w:val="26624EB7098C4C1FB4368B02E7B21DEF"/>
                 </w:placeholder>
-                <w:showingPlcHdr/>
-                <w:date>
+                <w:date w:fullDate="2023-02-01T00:00:00Z">
                   <w:dateFormat w:val="dd/MM/yyyy"/>
                   <w:lid w:val="fr-FR"/>
                   <w:storeMappedDataAs w:val="dateTime"/>
@@ -7911,12 +8523,11 @@
               <w:sdtContent>
                 <w:r>
                   <w:rPr>
-                    <w:rStyle w:val="PlaceholderText"/>
+                    <w:rFonts w:cstheme="minorHAnsi"/>
                     <w:i/>
-                    <w:color w:val="595959" w:themeColor="text1" w:themeTint="A6"/>
-                    <w:highlight w:val="lightGray"/>
+                    <w:color w:val="000000" w:themeColor="text1"/>
                   </w:rPr>
-                  <w:t>Cliquez ici</w:t>
+                  <w:t>01/02/2023</w:t>
                 </w:r>
               </w:sdtContent>
             </w:sdt>
@@ -7956,8 +8567,7 @@
                 <w:placeholder>
                   <w:docPart w:val="DC5E8AC78DDC4BE1A25E6D8F4DA77A2A"/>
                 </w:placeholder>
-                <w:showingPlcHdr/>
-                <w:date>
+                <w:date w:fullDate="2023-02-28T00:00:00Z">
                   <w:dateFormat w:val="dd/MM/yyyy"/>
                   <w:lid w:val="fr-FR"/>
                   <w:storeMappedDataAs w:val="dateTime"/>
@@ -7967,12 +8577,11 @@
               <w:sdtContent>
                 <w:r>
                   <w:rPr>
-                    <w:rStyle w:val="PlaceholderText"/>
+                    <w:rFonts w:cstheme="minorHAnsi"/>
                     <w:i/>
-                    <w:color w:val="595959" w:themeColor="text1" w:themeTint="A6"/>
-                    <w:highlight w:val="lightGray"/>
+                    <w:color w:val="000000" w:themeColor="text1"/>
                   </w:rPr>
-                  <w:t>Cliquez ici</w:t>
+                  <w:t>28/02/2023</w:t>
                 </w:r>
               </w:sdtContent>
             </w:sdt>
@@ -8116,6 +8725,22 @@
                 <w:sz w:val="24"/>
               </w:rPr>
             </w:pPr>
+            <w:r>
+              <w:rPr>
+                <w:rFonts w:cstheme="minorHAnsi"/>
+                <w:color w:val="404040" w:themeColor="text1" w:themeTint="BF"/>
+                <w:sz w:val="24"/>
+              </w:rPr>
+              <w:t xml:space="preserve">Si vous souhaitez visiter mon portfolio, voici l’url : </w:t>
+            </w:r>
+            <w:r>
+              <w:rPr>
+                <w:rFonts w:cstheme="minorHAnsi"/>
+                <w:color w:val="404040" w:themeColor="text1" w:themeTint="BF"/>
+                <w:sz w:val="24"/>
+              </w:rPr>
+              <w:t>https://portfolio-wb.vercel.app/</w:t>
+            </w:r>
           </w:p>
         </w:tc>
       </w:tr>
@@ -8147,11 +8772,8 @@
       </w:tr>
     </w:tbl>
     <w:p/>
-    <w:p>
-      <w:r>
-        <w:br w:type="page"/>
-      </w:r>
-    </w:p>
+    <w:p/>
+    <w:p/>
     <w:p/>
     <w:tbl>
       <w:tblPr>
@@ -8209,6 +8831,7 @@
                 <w:sz w:val="36"/>
                 <w:szCs w:val="36"/>
               </w:rPr>
+              <w:lastRenderedPageBreak/>
               <w:t>A</w:t>
             </w:r>
             <w:r>
@@ -8377,7 +9000,17 @@
                 <w:i/>
                 <w:color w:val="404040" w:themeColor="text1" w:themeTint="BF"/>
               </w:rPr>
-              <w:t xml:space="preserve"> 1</w:t>
+              <w:t xml:space="preserve"> </w:t>
+            </w:r>
+            <w:proofErr w:type="gramStart"/>
+            <w:r>
+              <w:rPr>
+                <w:rFonts w:cstheme="minorHAnsi"/>
+                <w:b/>
+                <w:i/>
+                <w:color w:val="404040" w:themeColor="text1" w:themeTint="BF"/>
+              </w:rPr>
+              <w:t>2</w:t>
             </w:r>
             <w:r>
               <w:rPr>
@@ -8412,6 +9045,7 @@
               </w:rPr>
               <w:t></w:t>
             </w:r>
+            <w:proofErr w:type="gramEnd"/>
           </w:p>
         </w:tc>
         <w:sdt>
@@ -8426,7 +9060,6 @@
             <w:placeholder>
               <w:docPart w:val="5B14203B06664EF78B58875C0F4ABB75"/>
             </w:placeholder>
-            <w:showingPlcHdr/>
           </w:sdtPr>
           <w:sdtContent>
             <w:tc>
@@ -8450,12 +9083,24 @@
                 </w:pPr>
                 <w:r>
                   <w:rPr>
-                    <w:rStyle w:val="PlaceholderText"/>
+                    <w:rFonts w:cstheme="minorHAnsi"/>
+                    <w:b/>
                     <w:i/>
                     <w:color w:val="000000" w:themeColor="text1"/>
                   </w:rPr>
-                  <w:t>Cliquez ici pour entrer l’intitulé de l’exemple</w:t>
+                  <w:t xml:space="preserve">Reformatage de l’export des stats pour la plateforme </w:t>
                 </w:r>
+                <w:proofErr w:type="spellStart"/>
+                <w:r>
+                  <w:rPr>
+                    <w:rFonts w:cstheme="minorHAnsi"/>
+                    <w:b/>
+                    <w:i/>
+                    <w:color w:val="000000" w:themeColor="text1"/>
+                  </w:rPr>
+                  <w:t>RenaultRCS</w:t>
+                </w:r>
+                <w:proofErr w:type="spellEnd"/>
               </w:p>
             </w:tc>
           </w:sdtContent>
@@ -8588,9 +9233,156 @@
               <w:rPr>
                 <w:rFonts w:cstheme="minorHAnsi"/>
                 <w:color w:val="404040" w:themeColor="text1" w:themeTint="BF"/>
+              </w:rPr>
+            </w:pPr>
+            <w:r>
+              <w:rPr>
+                <w:rFonts w:cstheme="minorHAnsi"/>
+                <w:color w:val="404040" w:themeColor="text1" w:themeTint="BF"/>
+              </w:rPr>
+              <w:t xml:space="preserve">J’ai reformaté </w:t>
+            </w:r>
+            <w:r>
+              <w:rPr>
+                <w:rFonts w:cstheme="minorHAnsi"/>
+                <w:color w:val="404040" w:themeColor="text1" w:themeTint="BF"/>
+              </w:rPr>
+              <w:t>la</w:t>
+            </w:r>
+            <w:r>
+              <w:rPr>
+                <w:rFonts w:cstheme="minorHAnsi"/>
+                <w:color w:val="404040" w:themeColor="text1" w:themeTint="BF"/>
+              </w:rPr>
+              <w:t xml:space="preserve"> fonction d’export de statistiques propres à la plateforme PMP de Renault développée par </w:t>
+            </w:r>
+            <w:proofErr w:type="spellStart"/>
+            <w:r>
+              <w:rPr>
+                <w:rFonts w:cstheme="minorHAnsi"/>
+                <w:color w:val="404040" w:themeColor="text1" w:themeTint="BF"/>
+              </w:rPr>
+              <w:t>ADventori</w:t>
+            </w:r>
+            <w:proofErr w:type="spellEnd"/>
+            <w:r>
+              <w:rPr>
+                <w:rFonts w:cstheme="minorHAnsi"/>
+                <w:color w:val="404040" w:themeColor="text1" w:themeTint="BF"/>
+              </w:rPr>
+              <w:t>.</w:t>
+            </w:r>
+            <w:r>
+              <w:rPr>
+                <w:rFonts w:cstheme="minorHAnsi"/>
+                <w:color w:val="404040" w:themeColor="text1" w:themeTint="BF"/>
+              </w:rPr>
+              <w:br/>
+              <w:t xml:space="preserve">Cette opération à été faite dans le cadre de mon alternance en tant que développeur </w:t>
+            </w:r>
+            <w:proofErr w:type="spellStart"/>
+            <w:r>
+              <w:rPr>
+                <w:rFonts w:cstheme="minorHAnsi"/>
+                <w:color w:val="404040" w:themeColor="text1" w:themeTint="BF"/>
+              </w:rPr>
+              <w:t>Ful</w:t>
+            </w:r>
+            <w:r>
+              <w:rPr>
+                <w:rFonts w:cstheme="minorHAnsi"/>
+                <w:color w:val="404040" w:themeColor="text1" w:themeTint="BF"/>
+              </w:rPr>
+              <w:t>ls</w:t>
+            </w:r>
+            <w:r>
+              <w:rPr>
+                <w:rFonts w:cstheme="minorHAnsi"/>
+                <w:color w:val="404040" w:themeColor="text1" w:themeTint="BF"/>
+              </w:rPr>
+              <w:t>tack</w:t>
+            </w:r>
+            <w:proofErr w:type="spellEnd"/>
+            <w:r>
+              <w:rPr>
+                <w:rFonts w:cstheme="minorHAnsi"/>
+                <w:color w:val="404040" w:themeColor="text1" w:themeTint="BF"/>
+              </w:rPr>
+              <w:t xml:space="preserve"> </w:t>
+            </w:r>
+            <w:r>
+              <w:rPr>
+                <w:rFonts w:cstheme="minorHAnsi"/>
+                <w:color w:val="404040" w:themeColor="text1" w:themeTint="BF"/>
+              </w:rPr>
+              <w:t>J</w:t>
+            </w:r>
+            <w:r>
+              <w:rPr>
+                <w:rFonts w:cstheme="minorHAnsi"/>
+                <w:color w:val="404040" w:themeColor="text1" w:themeTint="BF"/>
+              </w:rPr>
+              <w:t>unior</w:t>
+            </w:r>
+            <w:r>
+              <w:rPr>
+                <w:rFonts w:cstheme="minorHAnsi"/>
+                <w:color w:val="404040" w:themeColor="text1" w:themeTint="BF"/>
+              </w:rPr>
+              <w:t>.</w:t>
+            </w:r>
+          </w:p>
+          <w:p>
+            <w:pPr>
+              <w:widowControl w:val="0"/>
+              <w:rPr>
+                <w:rFonts w:cstheme="minorHAnsi"/>
+                <w:color w:val="404040" w:themeColor="text1" w:themeTint="BF"/>
                 <w:sz w:val="24"/>
               </w:rPr>
             </w:pPr>
+            <w:r>
+              <w:rPr>
+                <w:rFonts w:cstheme="minorHAnsi"/>
+                <w:color w:val="404040" w:themeColor="text1" w:themeTint="BF"/>
+                <w:sz w:val="24"/>
+              </w:rPr>
+              <w:t xml:space="preserve">Le but était de changer le formatage du fichier </w:t>
+            </w:r>
+            <w:proofErr w:type="spellStart"/>
+            <w:r>
+              <w:rPr>
+                <w:rFonts w:cstheme="minorHAnsi"/>
+                <w:color w:val="404040" w:themeColor="text1" w:themeTint="BF"/>
+                <w:sz w:val="24"/>
+              </w:rPr>
+              <w:t>excel</w:t>
+            </w:r>
+            <w:proofErr w:type="spellEnd"/>
+            <w:r>
+              <w:rPr>
+                <w:rFonts w:cstheme="minorHAnsi"/>
+                <w:color w:val="404040" w:themeColor="text1" w:themeTint="BF"/>
+                <w:sz w:val="24"/>
+              </w:rPr>
+              <w:t xml:space="preserve"> en sortie en y ajoutant des champs et en retirant d’autre</w:t>
+            </w:r>
+            <w:r>
+              <w:rPr>
+                <w:rFonts w:cstheme="minorHAnsi"/>
+                <w:color w:val="404040" w:themeColor="text1" w:themeTint="BF"/>
+                <w:sz w:val="24"/>
+              </w:rPr>
+              <w:t>s</w:t>
+            </w:r>
+            <w:r>
+              <w:rPr>
+                <w:rFonts w:cstheme="minorHAnsi"/>
+                <w:color w:val="404040" w:themeColor="text1" w:themeTint="BF"/>
+                <w:sz w:val="24"/>
+              </w:rPr>
+              <w:t>.</w:t>
+            </w:r>
           </w:p>
         </w:tc>
       </w:tr>
@@ -8750,6 +9542,59 @@
                 <w:sz w:val="24"/>
               </w:rPr>
             </w:pPr>
+            <w:r>
+              <w:rPr>
+                <w:rFonts w:cstheme="minorHAnsi"/>
+                <w:color w:val="404040" w:themeColor="text1" w:themeTint="BF"/>
+                <w:sz w:val="24"/>
+              </w:rPr>
+              <w:t xml:space="preserve">Le développement de cette opération à nécessité l’utilisation du </w:t>
+            </w:r>
+            <w:proofErr w:type="spellStart"/>
+            <w:r>
+              <w:rPr>
+                <w:rFonts w:cstheme="minorHAnsi"/>
+                <w:color w:val="404040" w:themeColor="text1" w:themeTint="BF"/>
+                <w:sz w:val="24"/>
+              </w:rPr>
+              <w:t>framework</w:t>
+            </w:r>
+            <w:proofErr w:type="spellEnd"/>
+            <w:r>
+              <w:rPr>
+                <w:rFonts w:cstheme="minorHAnsi"/>
+                <w:color w:val="404040" w:themeColor="text1" w:themeTint="BF"/>
+                <w:sz w:val="24"/>
+              </w:rPr>
+              <w:t xml:space="preserve"> Groovy en Java.</w:t>
+            </w:r>
+            <w:r>
+              <w:rPr>
+                <w:rFonts w:cstheme="minorHAnsi"/>
+                <w:color w:val="404040" w:themeColor="text1" w:themeTint="BF"/>
+                <w:sz w:val="24"/>
+              </w:rPr>
+              <w:br/>
+              <w:t>Je me sers d’</w:t>
+            </w:r>
+            <w:proofErr w:type="spellStart"/>
+            <w:r>
+              <w:rPr>
+                <w:rFonts w:cstheme="minorHAnsi"/>
+                <w:color w:val="404040" w:themeColor="text1" w:themeTint="BF"/>
+                <w:sz w:val="24"/>
+              </w:rPr>
+              <w:t>InteriJ</w:t>
+            </w:r>
+            <w:proofErr w:type="spellEnd"/>
+            <w:r>
+              <w:rPr>
+                <w:rFonts w:cstheme="minorHAnsi"/>
+                <w:color w:val="404040" w:themeColor="text1" w:themeTint="BF"/>
+                <w:sz w:val="24"/>
+              </w:rPr>
+              <w:t xml:space="preserve"> IDEA en tant qu’IDE.</w:t>
+            </w:r>
           </w:p>
         </w:tc>
       </w:tr>
@@ -8897,6 +9742,14 @@
                 <w:sz w:val="24"/>
               </w:rPr>
             </w:pPr>
+            <w:r>
+              <w:rPr>
+                <w:rFonts w:cstheme="minorHAnsi"/>
+                <w:color w:val="404040" w:themeColor="text1" w:themeTint="BF"/>
+                <w:sz w:val="24"/>
+              </w:rPr>
+              <w:t>J’ai travaillé seul sur cette tâche avec l’aide des retours de la part de mon tuteur Thomas Da Costa.</w:t>
+            </w:r>
           </w:p>
         </w:tc>
       </w:tr>
@@ -9073,7 +9926,15 @@
                 <w:rFonts w:cstheme="minorHAnsi"/>
                 <w:color w:val="404040" w:themeColor="text1" w:themeTint="BF"/>
               </w:rPr>
-              <w:t>Nom de l’entreprise, organisme ou association</w:t>
+              <w:t xml:space="preserve">Nom de l’entreprise, organisme ou </w:t>
+            </w:r>
+            <w:proofErr w:type="gramStart"/>
+            <w:r>
+              <w:rPr>
+                <w:rFonts w:cstheme="minorHAnsi"/>
+                <w:color w:val="404040" w:themeColor="text1" w:themeTint="BF"/>
+              </w:rPr>
+              <w:t>association</w:t>
             </w:r>
             <w:r>
               <w:rPr>
@@ -9094,6 +9955,7 @@
               </w:rPr>
               <w:t></w:t>
             </w:r>
+            <w:proofErr w:type="gramEnd"/>
           </w:p>
         </w:tc>
         <w:sdt>
@@ -9109,7 +9971,6 @@
             <w:placeholder>
               <w:docPart w:val="F591518B4E544129B1A77937D1C8D0F1"/>
             </w:placeholder>
-            <w:showingPlcHdr/>
           </w:sdtPr>
           <w:sdtEndPr>
             <w:rPr>
@@ -9135,15 +9996,16 @@
                     <w:sz w:val="24"/>
                   </w:rPr>
                 </w:pPr>
+                <w:proofErr w:type="spellStart"/>
                 <w:r>
                   <w:rPr>
-                    <w:rStyle w:val="PlaceholderText"/>
+                    <w:rFonts w:cstheme="minorHAnsi"/>
                     <w:i/>
-                    <w:color w:val="595959" w:themeColor="text1" w:themeTint="A6"/>
-                    <w:highlight w:val="lightGray"/>
+                    <w:color w:val="000000" w:themeColor="text1"/>
                   </w:rPr>
-                  <w:t>Cliquez ici pour taper du texte.</w:t>
+                  <w:t>ADventori</w:t>
                 </w:r>
+                <w:proofErr w:type="spellEnd"/>
               </w:p>
             </w:tc>
           </w:sdtContent>
@@ -9227,18 +10089,17 @@
                 <w:placeholder>
                   <w:docPart w:val="F91EE55D8E7B4EF6B85C5FE433CC6D3D"/>
                 </w:placeholder>
-                <w:showingPlcHdr/>
               </w:sdtPr>
               <w:sdtContent>
+                <w:proofErr w:type="spellStart"/>
                 <w:r>
                   <w:rPr>
-                    <w:rStyle w:val="PlaceholderText"/>
-                    <w:i/>
-                    <w:color w:val="595959" w:themeColor="text1" w:themeTint="A6"/>
-                    <w:highlight w:val="lightGray"/>
+                    <w:rFonts w:cstheme="minorHAnsi"/>
+                    <w:color w:val="000000" w:themeColor="text1"/>
                   </w:rPr>
-                  <w:t>Cliquez ici pour taper du texte.</w:t>
+                  <w:t>TechLab</w:t>
                 </w:r>
+                <w:proofErr w:type="spellEnd"/>
               </w:sdtContent>
             </w:sdt>
           </w:p>
@@ -9272,7 +10133,15 @@
                 <w:rFonts w:cstheme="minorHAnsi"/>
                 <w:color w:val="404040" w:themeColor="text1" w:themeTint="BF"/>
               </w:rPr>
-              <w:t>Période d’exercice</w:t>
+              <w:t xml:space="preserve">Période </w:t>
+            </w:r>
+            <w:proofErr w:type="gramStart"/>
+            <w:r>
+              <w:rPr>
+                <w:rFonts w:cstheme="minorHAnsi"/>
+                <w:color w:val="404040" w:themeColor="text1" w:themeTint="BF"/>
+              </w:rPr>
+              <w:t>d’exercice</w:t>
             </w:r>
             <w:r>
               <w:rPr>
@@ -9290,6 +10159,7 @@
               </w:rPr>
               <w:tab/>
             </w:r>
+            <w:proofErr w:type="gramEnd"/>
             <w:r>
               <w:rPr>
                 <w:rFonts w:ascii="Wingdings 3" w:hAnsi="Wingdings 3" w:cstheme="minorHAnsi"/>
@@ -9372,8 +10242,7 @@
                 <w:placeholder>
                   <w:docPart w:val="EA29F4ABBCE1444CB692AFD3CAD5030D"/>
                 </w:placeholder>
-                <w:showingPlcHdr/>
-                <w:date>
+                <w:date w:fullDate="2024-05-27T00:00:00Z">
                   <w:dateFormat w:val="dd/MM/yyyy"/>
                   <w:lid w:val="fr-FR"/>
                   <w:storeMappedDataAs w:val="dateTime"/>
@@ -9383,12 +10252,11 @@
               <w:sdtContent>
                 <w:r>
                   <w:rPr>
-                    <w:rStyle w:val="PlaceholderText"/>
+                    <w:rFonts w:cstheme="minorHAnsi"/>
                     <w:i/>
-                    <w:color w:val="595959" w:themeColor="text1" w:themeTint="A6"/>
-                    <w:highlight w:val="lightGray"/>
+                    <w:color w:val="000000" w:themeColor="text1"/>
                   </w:rPr>
-                  <w:t>Cliquez ici</w:t>
+                  <w:t>27/05/2024</w:t>
                 </w:r>
               </w:sdtContent>
             </w:sdt>
@@ -9428,8 +10296,7 @@
                 <w:placeholder>
                   <w:docPart w:val="77FD9216712246FC868967981E8ACD65"/>
                 </w:placeholder>
-                <w:showingPlcHdr/>
-                <w:date>
+                <w:date w:fullDate="2024-05-31T00:00:00Z">
                   <w:dateFormat w:val="dd/MM/yyyy"/>
                   <w:lid w:val="fr-FR"/>
                   <w:storeMappedDataAs w:val="dateTime"/>
@@ -9439,12 +10306,11 @@
               <w:sdtContent>
                 <w:r>
                   <w:rPr>
-                    <w:rStyle w:val="PlaceholderText"/>
+                    <w:rFonts w:cstheme="minorHAnsi"/>
                     <w:i/>
-                    <w:color w:val="595959" w:themeColor="text1" w:themeTint="A6"/>
-                    <w:highlight w:val="lightGray"/>
+                    <w:color w:val="000000" w:themeColor="text1"/>
                   </w:rPr>
-                  <w:t>Cliquez ici</w:t>
+                  <w:t>31/05/2024</w:t>
                 </w:r>
               </w:sdtContent>
             </w:sdt>
@@ -9751,7 +10617,29 @@
                 <w:sz w:val="28"/>
                 <w:szCs w:val="28"/>
               </w:rPr>
-              <w:t>(facultatif)</w:t>
+              <w:t>(</w:t>
+            </w:r>
+            <w:proofErr w:type="gramStart"/>
+            <w:r>
+              <w:rPr>
+                <w:rFonts w:cstheme="minorHAnsi"/>
+                <w:i/>
+                <w:color w:val="404040" w:themeColor="text1" w:themeTint="BF"/>
+                <w:sz w:val="28"/>
+                <w:szCs w:val="28"/>
+              </w:rPr>
+              <w:t>facultatif</w:t>
+            </w:r>
+            <w:proofErr w:type="gramEnd"/>
+            <w:r>
+              <w:rPr>
+                <w:rFonts w:cstheme="minorHAnsi"/>
+                <w:i/>
+                <w:color w:val="404040" w:themeColor="text1" w:themeTint="BF"/>
+                <w:sz w:val="28"/>
+                <w:szCs w:val="28"/>
+              </w:rPr>
+              <w:t>)</w:t>
             </w:r>
           </w:p>
           <w:p>
@@ -9903,7 +10791,6 @@
             <w:alias w:val="Titre, diplôme"/>
             <w:tag w:val="diplome"/>
             <w:id w:val="-1815783948"/>
-            <w:showingPlcHdr/>
           </w:sdtPr>
           <w:sdtContent>
             <w:tc>
@@ -9933,10 +10820,13 @@
                 </w:pPr>
                 <w:r>
                   <w:rPr>
-                    <w:rStyle w:val="PlaceholderText"/>
-                    <w:shd w:val="clear" w:color="auto" w:fill="BFBFBF" w:themeFill="background1" w:themeFillShade="BF"/>
+                    <w:rFonts w:cstheme="minorHAnsi"/>
+                    <w:b/>
+                    <w:color w:val="404040" w:themeColor="text1" w:themeTint="BF"/>
+                    <w:sz w:val="20"/>
+                    <w:szCs w:val="20"/>
                   </w:rPr>
-                  <w:t>Cliquez ici.</w:t>
+                  <w:t>BTS SIO SLAM</w:t>
                 </w:r>
               </w:p>
             </w:tc>
@@ -9955,7 +10845,6 @@
             <w:alias w:val="Organisme"/>
             <w:tag w:val="Organisme"/>
             <w:id w:val="1805660918"/>
-            <w:showingPlcHdr/>
           </w:sdtPr>
           <w:sdtEndPr>
             <w:rPr>
@@ -9972,6 +10861,7 @@
                   <w:bottom w:val="single" w:sz="4" w:space="0" w:color="D9D9D9" w:themeColor="background1" w:themeShade="D9"/>
                   <w:right w:val="single" w:sz="4" w:space="0" w:color="D9D9D9" w:themeColor="background1" w:themeShade="D9"/>
                 </w:tcBorders>
+                <w:shd w:val="clear" w:color="auto" w:fill="FFFFFF" w:themeFill="background1"/>
                 <w:vAlign w:val="center"/>
               </w:tcPr>
               <w:p>
@@ -9990,10 +10880,13 @@
                 </w:pPr>
                 <w:r>
                   <w:rPr>
-                    <w:rStyle w:val="PlaceholderText"/>
-                    <w:shd w:val="clear" w:color="auto" w:fill="BFBFBF" w:themeFill="background1" w:themeFillShade="BF"/>
+                    <w:rFonts w:cstheme="minorHAnsi"/>
+                    <w:b/>
+                    <w:color w:val="404040" w:themeColor="text1" w:themeTint="BF"/>
+                    <w:sz w:val="20"/>
+                    <w:szCs w:val="20"/>
                   </w:rPr>
-                  <w:t>Cliquez ici pour taper du texte.</w:t>
+                  <w:t>IMIE Paris</w:t>
                 </w:r>
               </w:p>
             </w:tc>
@@ -10010,8 +10903,7 @@
             <w:alias w:val="date"/>
             <w:tag w:val="date"/>
             <w:id w:val="-731318474"/>
-            <w:showingPlcHdr/>
-            <w:date w:fullDate="2017-02-15T00:00:00Z">
+            <w:date w:fullDate="2023-06-01T00:00:00Z">
               <w:dateFormat w:val="dd/MM/yyyy"/>
               <w:lid w:val="fr-FR"/>
               <w:storeMappedDataAs w:val="dateTime"/>
@@ -10046,10 +10938,12 @@
                 </w:pPr>
                 <w:r>
                   <w:rPr>
-                    <w:rStyle w:val="PlaceholderText"/>
-                    <w:shd w:val="clear" w:color="auto" w:fill="BFBFBF" w:themeFill="background1" w:themeFillShade="BF"/>
+                    <w:rFonts w:cstheme="minorHAnsi"/>
+                    <w:color w:val="404040" w:themeColor="text1" w:themeTint="BF"/>
+                    <w:sz w:val="20"/>
+                    <w:szCs w:val="20"/>
                   </w:rPr>
-                  <w:t>Cliquez ici pour sélectionner une date.</w:t>
+                  <w:t>01/06/2023</w:t>
                 </w:r>
               </w:p>
             </w:tc>
@@ -10085,6 +10979,28 @@
                 <w:szCs w:val="20"/>
               </w:rPr>
             </w:pPr>
+            <w:proofErr w:type="spellStart"/>
+            <w:r>
+              <w:rPr>
+                <w:rFonts w:cstheme="minorHAnsi"/>
+                <w:b/>
+                <w:color w:val="404040" w:themeColor="text1" w:themeTint="BF"/>
+                <w:sz w:val="20"/>
+                <w:szCs w:val="20"/>
+              </w:rPr>
+              <w:t>Linguaskill</w:t>
+            </w:r>
+            <w:proofErr w:type="spellEnd"/>
+            <w:r>
+              <w:rPr>
+                <w:rFonts w:cstheme="minorHAnsi"/>
+                <w:b/>
+                <w:color w:val="404040" w:themeColor="text1" w:themeTint="BF"/>
+                <w:sz w:val="20"/>
+                <w:szCs w:val="20"/>
+              </w:rPr>
+              <w:t xml:space="preserve"> (180+/180)</w:t>
+            </w:r>
           </w:p>
         </w:tc>
         <w:tc>
@@ -10112,25 +11028,121 @@
                 <w:szCs w:val="20"/>
               </w:rPr>
             </w:pPr>
-          </w:p>
-        </w:tc>
-        <w:tc>
-          <w:tcPr>
-            <w:tcW w:w="2550" w:type="dxa"/>
-            <w:tcBorders>
-              <w:top w:val="single" w:sz="4" w:space="0" w:color="D9D9D9" w:themeColor="background1" w:themeShade="D9"/>
-              <w:left w:val="single" w:sz="4" w:space="0" w:color="D9D9D9" w:themeColor="background1" w:themeShade="D9"/>
-              <w:bottom w:val="single" w:sz="4" w:space="0" w:color="D9D9D9" w:themeColor="background1" w:themeShade="D9"/>
-              <w:right w:val="single" w:sz="4" w:space="0" w:color="BFBFBF" w:themeColor="background1" w:themeShade="BF"/>
-            </w:tcBorders>
-            <w:vAlign w:val="center"/>
-          </w:tcPr>
-          <w:p>
-            <w:pPr>
-              <w:jc w:val="center"/>
-            </w:pPr>
-          </w:p>
-        </w:tc>
+            <w:r>
+              <w:rPr>
+                <w:rFonts w:cstheme="minorHAnsi"/>
+                <w:b/>
+                <w:color w:val="404040" w:themeColor="text1" w:themeTint="BF"/>
+                <w:sz w:val="20"/>
+                <w:szCs w:val="20"/>
+              </w:rPr>
+              <w:t xml:space="preserve">Cambridge </w:t>
+            </w:r>
+            <w:proofErr w:type="spellStart"/>
+            <w:r>
+              <w:rPr>
+                <w:rFonts w:cstheme="minorHAnsi"/>
+                <w:b/>
+                <w:color w:val="404040" w:themeColor="text1" w:themeTint="BF"/>
+                <w:sz w:val="20"/>
+                <w:szCs w:val="20"/>
+              </w:rPr>
+              <w:t>University</w:t>
+            </w:r>
+            <w:proofErr w:type="spellEnd"/>
+            <w:r>
+              <w:rPr>
+                <w:rFonts w:cstheme="minorHAnsi"/>
+                <w:b/>
+                <w:color w:val="404040" w:themeColor="text1" w:themeTint="BF"/>
+                <w:sz w:val="20"/>
+                <w:szCs w:val="20"/>
+              </w:rPr>
+              <w:t xml:space="preserve"> </w:t>
+            </w:r>
+            <w:proofErr w:type="spellStart"/>
+            <w:r>
+              <w:rPr>
+                <w:rFonts w:cstheme="minorHAnsi"/>
+                <w:b/>
+                <w:color w:val="404040" w:themeColor="text1" w:themeTint="BF"/>
+                <w:sz w:val="20"/>
+                <w:szCs w:val="20"/>
+              </w:rPr>
+              <w:t>Press</w:t>
+            </w:r>
+            <w:proofErr w:type="spellEnd"/>
+            <w:r>
+              <w:rPr>
+                <w:rFonts w:cstheme="minorHAnsi"/>
+                <w:b/>
+                <w:color w:val="404040" w:themeColor="text1" w:themeTint="BF"/>
+                <w:sz w:val="20"/>
+                <w:szCs w:val="20"/>
+              </w:rPr>
+              <w:t xml:space="preserve"> &amp; </w:t>
+            </w:r>
+            <w:proofErr w:type="spellStart"/>
+            <w:r>
+              <w:rPr>
+                <w:rFonts w:cstheme="minorHAnsi"/>
+                <w:b/>
+                <w:color w:val="404040" w:themeColor="text1" w:themeTint="BF"/>
+                <w:sz w:val="20"/>
+                <w:szCs w:val="20"/>
+              </w:rPr>
+              <w:t>Assessment</w:t>
+            </w:r>
+            <w:proofErr w:type="spellEnd"/>
+          </w:p>
+        </w:tc>
+        <w:sdt>
+          <w:sdtPr>
+            <w:rPr>
+              <w:rFonts w:cstheme="minorHAnsi"/>
+              <w:color w:val="404040" w:themeColor="text1" w:themeTint="BF"/>
+              <w:sz w:val="20"/>
+              <w:szCs w:val="20"/>
+            </w:rPr>
+            <w:alias w:val="date"/>
+            <w:tag w:val="date"/>
+            <w:id w:val="-1125388670"/>
+            <w:date w:fullDate="2023-03-01T00:00:00Z">
+              <w:dateFormat w:val="dd/MM/yyyy"/>
+              <w:lid w:val="fr-FR"/>
+              <w:storeMappedDataAs w:val="dateTime"/>
+              <w:calendar w:val="gregorian"/>
+            </w:date>
+          </w:sdtPr>
+          <w:sdtContent>
+            <w:tc>
+              <w:tcPr>
+                <w:tcW w:w="2550" w:type="dxa"/>
+                <w:tcBorders>
+                  <w:top w:val="single" w:sz="4" w:space="0" w:color="D9D9D9" w:themeColor="background1" w:themeShade="D9"/>
+                  <w:left w:val="single" w:sz="4" w:space="0" w:color="D9D9D9" w:themeColor="background1" w:themeShade="D9"/>
+                  <w:bottom w:val="single" w:sz="4" w:space="0" w:color="D9D9D9" w:themeColor="background1" w:themeShade="D9"/>
+                  <w:right w:val="single" w:sz="4" w:space="0" w:color="BFBFBF" w:themeColor="background1" w:themeShade="BF"/>
+                </w:tcBorders>
+                <w:vAlign w:val="center"/>
+              </w:tcPr>
+              <w:p>
+                <w:pPr>
+                  <w:jc w:val="center"/>
+                </w:pPr>
+                <w:r>
+                  <w:rPr>
+                    <w:rFonts w:cstheme="minorHAnsi"/>
+                    <w:color w:val="404040" w:themeColor="text1" w:themeTint="BF"/>
+                    <w:sz w:val="20"/>
+                    <w:szCs w:val="20"/>
+                  </w:rPr>
+                  <w:t>01/03/2023</w:t>
+                </w:r>
+              </w:p>
+            </w:tc>
+          </w:sdtContent>
+        </w:sdt>
       </w:tr>
       <w:tr>
         <w:trPr>
@@ -10161,6 +11173,16 @@
                 <w:szCs w:val="20"/>
               </w:rPr>
             </w:pPr>
+            <w:r>
+              <w:rPr>
+                <w:rFonts w:cstheme="minorHAnsi"/>
+                <w:b/>
+                <w:color w:val="404040" w:themeColor="text1" w:themeTint="BF"/>
+                <w:sz w:val="20"/>
+                <w:szCs w:val="20"/>
+              </w:rPr>
+              <w:t>Baccalauréat Scientifique option Informatique &amp; Sciences du Numérique</w:t>
+            </w:r>
           </w:p>
         </w:tc>
         <w:tc>
@@ -10188,25 +11210,65 @@
                 <w:szCs w:val="20"/>
               </w:rPr>
             </w:pPr>
-          </w:p>
-        </w:tc>
-        <w:tc>
-          <w:tcPr>
-            <w:tcW w:w="2550" w:type="dxa"/>
-            <w:tcBorders>
-              <w:top w:val="single" w:sz="4" w:space="0" w:color="D9D9D9" w:themeColor="background1" w:themeShade="D9"/>
-              <w:left w:val="single" w:sz="4" w:space="0" w:color="D9D9D9" w:themeColor="background1" w:themeShade="D9"/>
-              <w:bottom w:val="single" w:sz="4" w:space="0" w:color="D9D9D9" w:themeColor="background1" w:themeShade="D9"/>
-              <w:right w:val="single" w:sz="4" w:space="0" w:color="BFBFBF" w:themeColor="background1" w:themeShade="BF"/>
-            </w:tcBorders>
-            <w:vAlign w:val="center"/>
-          </w:tcPr>
-          <w:p>
-            <w:pPr>
-              <w:jc w:val="center"/>
-            </w:pPr>
-          </w:p>
-        </w:tc>
+            <w:r>
+              <w:rPr>
+                <w:rFonts w:cstheme="minorHAnsi"/>
+                <w:b/>
+                <w:color w:val="404040" w:themeColor="text1" w:themeTint="BF"/>
+                <w:sz w:val="20"/>
+                <w:szCs w:val="20"/>
+              </w:rPr>
+              <w:t>Lycée Camille Claudel</w:t>
+            </w:r>
+          </w:p>
+        </w:tc>
+        <w:sdt>
+          <w:sdtPr>
+            <w:rPr>
+              <w:rFonts w:cstheme="minorHAnsi"/>
+              <w:color w:val="404040" w:themeColor="text1" w:themeTint="BF"/>
+              <w:sz w:val="20"/>
+              <w:szCs w:val="20"/>
+            </w:rPr>
+            <w:alias w:val="date"/>
+            <w:tag w:val="date"/>
+            <w:id w:val="528532767"/>
+            <w:date w:fullDate="2020-08-01T00:00:00Z">
+              <w:dateFormat w:val="dd/MM/yyyy"/>
+              <w:lid w:val="fr-FR"/>
+              <w:storeMappedDataAs w:val="dateTime"/>
+              <w:calendar w:val="gregorian"/>
+            </w:date>
+          </w:sdtPr>
+          <w:sdtContent>
+            <w:tc>
+              <w:tcPr>
+                <w:tcW w:w="2550" w:type="dxa"/>
+                <w:tcBorders>
+                  <w:top w:val="single" w:sz="4" w:space="0" w:color="D9D9D9" w:themeColor="background1" w:themeShade="D9"/>
+                  <w:left w:val="single" w:sz="4" w:space="0" w:color="D9D9D9" w:themeColor="background1" w:themeShade="D9"/>
+                  <w:bottom w:val="single" w:sz="4" w:space="0" w:color="D9D9D9" w:themeColor="background1" w:themeShade="D9"/>
+                  <w:right w:val="single" w:sz="4" w:space="0" w:color="BFBFBF" w:themeColor="background1" w:themeShade="BF"/>
+                </w:tcBorders>
+                <w:vAlign w:val="center"/>
+              </w:tcPr>
+              <w:p>
+                <w:pPr>
+                  <w:jc w:val="center"/>
+                </w:pPr>
+                <w:r>
+                  <w:rPr>
+                    <w:rFonts w:cstheme="minorHAnsi"/>
+                    <w:color w:val="404040" w:themeColor="text1" w:themeTint="BF"/>
+                    <w:sz w:val="20"/>
+                    <w:szCs w:val="20"/>
+                  </w:rPr>
+                  <w:t>01/08/2020</w:t>
+                </w:r>
+              </w:p>
+            </w:tc>
+          </w:sdtContent>
+        </w:sdt>
       </w:tr>
       <w:tr>
         <w:trPr>
@@ -11129,6 +12191,7 @@
           <w:szCs w:val="24"/>
         </w:rPr>
       </w:pPr>
+      <w:proofErr w:type="gramStart"/>
       <w:r>
         <w:rPr>
           <w:rFonts w:cstheme="minorHAnsi"/>
@@ -11136,7 +12199,17 @@
           <w:sz w:val="24"/>
           <w:szCs w:val="24"/>
         </w:rPr>
-        <w:t>déclare sur l’honneur que les renseignements fournis dans ce dossier sont exacts et que je suis l’auteur(e) des réalisations jointes.</w:t>
+        <w:t>déclare</w:t>
+      </w:r>
+      <w:proofErr w:type="gramEnd"/>
+      <w:r>
+        <w:rPr>
+          <w:rFonts w:cstheme="minorHAnsi"/>
+          <w:color w:val="404040" w:themeColor="text1" w:themeTint="BF"/>
+          <w:sz w:val="24"/>
+          <w:szCs w:val="24"/>
+        </w:rPr>
+        <w:t xml:space="preserve"> sur l’honneur que les renseignements fournis dans ce dossier sont exacts et que je suis l’auteur(e) des réalisations jointes.</w:t>
       </w:r>
     </w:p>
     <w:p>
@@ -11534,6 +12607,7 @@
           <w:szCs w:val="24"/>
         </w:rPr>
       </w:pPr>
+      <w:proofErr w:type="gramStart"/>
       <w:r>
         <w:rPr>
           <w:rFonts w:cstheme="minorHAnsi"/>
@@ -11541,7 +12615,17 @@
           <w:sz w:val="24"/>
           <w:szCs w:val="24"/>
         </w:rPr>
-        <w:t>pour faire valoir ce que de droit.</w:t>
+        <w:t>pour</w:t>
+      </w:r>
+      <w:proofErr w:type="gramEnd"/>
+      <w:r>
+        <w:rPr>
+          <w:rFonts w:cstheme="minorHAnsi"/>
+          <w:color w:val="404040" w:themeColor="text1" w:themeTint="BF"/>
+          <w:sz w:val="24"/>
+          <w:szCs w:val="24"/>
+        </w:rPr>
+        <w:t xml:space="preserve"> faire valoir ce que de droit.</w:t>
       </w:r>
     </w:p>
     <w:p>
@@ -11800,7 +12884,29 @@
                 <w:sz w:val="28"/>
                 <w:szCs w:val="28"/>
               </w:rPr>
-              <w:t>(facultatif)</w:t>
+              <w:t>(</w:t>
+            </w:r>
+            <w:proofErr w:type="gramStart"/>
+            <w:r>
+              <w:rPr>
+                <w:rFonts w:cstheme="minorHAnsi"/>
+                <w:i/>
+                <w:color w:val="404040" w:themeColor="text1" w:themeTint="BF"/>
+                <w:sz w:val="28"/>
+                <w:szCs w:val="28"/>
+              </w:rPr>
+              <w:t>facultatif</w:t>
+            </w:r>
+            <w:proofErr w:type="gramEnd"/>
+            <w:r>
+              <w:rPr>
+                <w:rFonts w:cstheme="minorHAnsi"/>
+                <w:i/>
+                <w:color w:val="404040" w:themeColor="text1" w:themeTint="BF"/>
+                <w:sz w:val="28"/>
+                <w:szCs w:val="28"/>
+              </w:rPr>
+              <w:t>)</w:t>
             </w:r>
           </w:p>
           <w:p>
@@ -16223,6 +17329,7 @@
     <w:rsid w:val="00201A2C"/>
     <w:rsid w:val="003469F1"/>
     <w:rsid w:val="003879CC"/>
+    <w:rsid w:val="00416174"/>
     <w:rsid w:val="00432DC0"/>
     <w:rsid w:val="00456937"/>
     <w:rsid w:val="00470301"/>
@@ -16230,6 +17337,7 @@
     <w:rsid w:val="004C2C62"/>
     <w:rsid w:val="0053161D"/>
     <w:rsid w:val="00563758"/>
+    <w:rsid w:val="005F631C"/>
     <w:rsid w:val="0073464D"/>
     <w:rsid w:val="007958BD"/>
     <w:rsid w:val="007D652C"/>
@@ -16237,12 +17345,14 @@
     <w:rsid w:val="0098074E"/>
     <w:rsid w:val="009B10D1"/>
     <w:rsid w:val="009E1855"/>
+    <w:rsid w:val="009E7A86"/>
     <w:rsid w:val="009F606A"/>
     <w:rsid w:val="00A218B7"/>
     <w:rsid w:val="00B25EA4"/>
     <w:rsid w:val="00B92A5D"/>
     <w:rsid w:val="00BB40B2"/>
     <w:rsid w:val="00C35057"/>
+    <w:rsid w:val="00DF0274"/>
     <w:rsid w:val="00E80FF6"/>
     <w:rsid w:val="00F341BD"/>
     <w:rsid w:val="00F95324"/>

</xml_diff>